<commit_message>
376 assignment 2 progress
</commit_message>
<xml_diff>
--- a/376/assignment 2.docx
+++ b/376/assignment 2.docx
@@ -11,6 +11,8 @@
       </w:r>
     </w:p>
     <w:p/>
+    <w:p/>
+    <w:p/>
     <w:p>
       <w:r>
         <w:t>Kantianism</w:t>
@@ -18,6 +20,30 @@
     </w:p>
     <w:p>
       <w:r>
+        <w:t>Kantianism states that if something is moral it must be expressed as a universal law while still being logical. So what would the universal law be for loot boxes, the basic one would be all loot boxes in game that are purchased using real money is ethical. What would this lead to? Since we assume everyone acts ethically in this scenario we could assume that all game that could have loot boxes will have loot boxes. What would be those consequences?</w:t>
+      </w:r>
+    </w:p>
+    <w:p>
+      <w:r>
+        <w:t xml:space="preserve">Admittedly those consequences are very hard to imagine. It is not a simple action and thus it is not immediately obvious what the consequences would be. One consequence that is easier to determine is that since all games that can possibly have loot boxes do and loot boxes are a something that can be put in lots of different game; people that do not like loot boxes would find it very difficult to find games to play that don’t have them. </w:t>
+      </w:r>
+      <w:r>
+        <w:t>Other consequences would be more speculative in nature because these things are hard to predict.</w:t>
+      </w:r>
+    </w:p>
+    <w:p>
+      <w:r>
+        <w:t>One thing that could happen is lots of games could rely on the income from these loot boxes. This could lead to more games being developed to support the implementation of loot boxes instead of different ways to fund games. Which would cause a cycle of more money being made from loot boxes and less game not having them, leaving players that don’t enjoy loot boxes having nothing to play.</w:t>
+      </w:r>
+    </w:p>
+    <w:p>
+      <w:r>
+        <w:t xml:space="preserve"> </w:t>
+      </w:r>
+    </w:p>
+    <w:p/>
+    <w:p>
+      <w:r>
         <w:t>Talk about the logic of the universal statement loot boxes should be used in games</w:t>
       </w:r>
       <w:r>
@@ -26,15 +52,7 @@
     </w:p>
     <w:p>
       <w:r>
-        <w:t xml:space="preserve">If it is morally OK to have loot boxes in </w:t>
-      </w:r>
-      <w:proofErr w:type="gramStart"/>
-      <w:r>
-        <w:t>game</w:t>
-      </w:r>
-      <w:proofErr w:type="gramEnd"/>
-      <w:r>
-        <w:t xml:space="preserve"> we assume all games will have paid loot boxes in them where possible. What would this cause?</w:t>
+        <w:t>If it is morally OK to have loot boxes in game we assume all games will have paid loot boxes in them where possible. What would this cause?</w:t>
       </w:r>
     </w:p>
     <w:p>
@@ -49,6 +67,112 @@
     </w:p>
     <w:p>
       <w:r>
+        <w:lastRenderedPageBreak/>
+        <w:t>As usual how should we calculate happiness or utility when considering the ethic of rule utilitarianism is the most difficult part. Because loot boxes generate a lot of money “quote about how much the make” now does this money increase the utility by enough to off set the harm they do?</w:t>
+      </w:r>
+    </w:p>
+    <w:p>
+      <w:r>
+        <w:t>It was said that “</w:t>
+      </w:r>
+      <w:r>
+        <w:t>About 48% of the participants who bought loot</w:t>
+      </w:r>
+      <w:r>
+        <w:t xml:space="preserve"> </w:t>
+      </w:r>
+      <w:r>
+        <w:t>boxes said that loot boxes increased their gaming</w:t>
+      </w:r>
+      <w:r>
+        <w:t xml:space="preserve"> </w:t>
+      </w:r>
+      <w:r>
+        <w:t>experience, while 18% said loot boxes decreased their</w:t>
+      </w:r>
+      <w:r>
+        <w:t xml:space="preserve"> </w:t>
+      </w:r>
+      <w:r>
+        <w:t>experience</w:t>
+      </w:r>
+      <w:r>
+        <w:t>”</w:t>
+      </w:r>
+      <w:r>
+        <w:t xml:space="preserve"> </w:t>
+      </w:r>
+      <w:r>
+        <w:t xml:space="preserve">. ( </w:t>
+      </w:r>
+      <w:hyperlink r:id="rId4" w:history="1">
+        <w:r>
+          <w:rPr>
+            <w:rStyle w:val="Hyperlink"/>
+          </w:rPr>
+          <w:t>https://www.greo.ca/Modules/EvidenceCentre/files/Li%20et%20al%20(2019)%20The%20relationship%20of%20loot%20box%20purchases_Final.pdf</w:t>
+        </w:r>
+      </w:hyperlink>
+      <w:r>
+        <w:t xml:space="preserve"> )This would suggest that loot boxes increase the overall happiness of the people that use them. But of course this is not the whole story. “</w:t>
+      </w:r>
+      <w:r>
+        <w:t>In one survey that allowed for open-ended answers, only 16% of</w:t>
+      </w:r>
+      <w:r>
+        <w:t xml:space="preserve"> </w:t>
+      </w:r>
+      <w:r>
+        <w:t xml:space="preserve">purchasers reported opening loot boxes for the fun, excitement and </w:t>
+      </w:r>
+      <w:r>
+        <w:t xml:space="preserve"> </w:t>
+      </w:r>
+      <w:r>
+        <w:t>thrills of opening the</w:t>
+      </w:r>
+      <w:r>
+        <w:t xml:space="preserve"> </w:t>
+      </w:r>
+      <w:r>
+        <w:t>box itself</w:t>
+      </w:r>
+      <w:r>
+        <w:t xml:space="preserve">”( </w:t>
+      </w:r>
+      <w:hyperlink r:id="rId5" w:history="1">
+        <w:r>
+          <w:rPr>
+            <w:rStyle w:val="Hyperlink"/>
+          </w:rPr>
+          <w:t>https://reason.org/wp-content/uploads/video-game-loot-boxes-moral-panic.pdf</w:t>
+        </w:r>
+      </w:hyperlink>
+      <w:r>
+        <w:t xml:space="preserve"> ) All the rest of the people that bought loot boxes could have had fun without the loot boxes part, if the rewards were distributed differently even if they were paid rewards.</w:t>
+      </w:r>
+    </w:p>
+    <w:p>
+      <w:r>
+        <w:t>So currently loot boxes add utils to about 16% of people and loose utils on 18% how much of each is impossible for me to say, but overall they don’t seems to add or hurt much. So lets look from another perspective. Money the nice tangible thing that we can evaluate. A lot of people spend money on loot boxes. The question is does this money changing hands help or hurt? Well</w:t>
+      </w:r>
+      <w:r>
+        <w:t>,</w:t>
+      </w:r>
+      <w:r>
+        <w:t xml:space="preserve"> it funds people making games and games give a lot of happiness to a lot of people</w:t>
+      </w:r>
+      <w:r>
+        <w:t xml:space="preserve"> so I would argue that if it helps make more games I think it adds utils to society. </w:t>
+      </w:r>
+    </w:p>
+    <w:p>
+      <w:r>
+        <w:t>To contradict my previous sentence I think loot boxes don’t help fund games, games have been making money for as long as people have been making them, and game developers have not been making more money since the introduction of loot boxes. Game companies might be but the</w:t>
+      </w:r>
+    </w:p>
+    <w:p>
+      <w:r>
         <w:t>Calculations, try to find happiness of people that play game with loot boxes</w:t>
       </w:r>
       <w:r>
@@ -67,17 +191,8 @@
           <w:sz w:val="18"/>
           <w:szCs w:val="18"/>
         </w:rPr>
-        <w:t xml:space="preserve">There has been some quantitative work to date to investigate more complex </w:t>
-      </w:r>
-      <w:proofErr w:type="gramStart"/>
-      <w:r>
-        <w:rPr>
-          <w:sz w:val="18"/>
-          <w:szCs w:val="18"/>
-        </w:rPr>
-        <w:t>motivations</w:t>
-      </w:r>
-      <w:proofErr w:type="gramEnd"/>
+        <w:t>There has been some quantitative work to date to investigate more complex motivations</w:t>
+      </w:r>
     </w:p>
     <w:p>
       <w:pPr>
@@ -136,118 +251,67 @@
           <w:sz w:val="18"/>
           <w:szCs w:val="18"/>
         </w:rPr>
-        <w:t xml:space="preserve">gambling or addiction, as for example in one player’s confession that opening loot </w:t>
-      </w:r>
-      <w:proofErr w:type="gramStart"/>
-      <w:r>
-        <w:rPr>
-          <w:sz w:val="18"/>
-          <w:szCs w:val="18"/>
-        </w:rPr>
-        <w:t>boxes</w:t>
-      </w:r>
-      <w:proofErr w:type="gramEnd"/>
-    </w:p>
-    <w:p>
-      <w:pPr>
-        <w:rPr>
-          <w:sz w:val="18"/>
-          <w:szCs w:val="18"/>
-        </w:rPr>
-      </w:pPr>
-      <w:r>
-        <w:rPr>
-          <w:sz w:val="18"/>
-          <w:szCs w:val="18"/>
-        </w:rPr>
-        <w:t>“</w:t>
-      </w:r>
-      <w:proofErr w:type="gramStart"/>
-      <w:r>
-        <w:rPr>
-          <w:sz w:val="18"/>
-          <w:szCs w:val="18"/>
-        </w:rPr>
-        <w:t>scratches</w:t>
-      </w:r>
-      <w:proofErr w:type="gramEnd"/>
-      <w:r>
-        <w:rPr>
-          <w:sz w:val="18"/>
-          <w:szCs w:val="18"/>
-        </w:rPr>
-        <w:t xml:space="preserve"> my gambling itch.” However, even combined with the answers that were </w:t>
-      </w:r>
-      <w:proofErr w:type="gramStart"/>
-      <w:r>
-        <w:rPr>
-          <w:sz w:val="18"/>
-          <w:szCs w:val="18"/>
-        </w:rPr>
-        <w:t>not</w:t>
-      </w:r>
-      <w:proofErr w:type="gramEnd"/>
-    </w:p>
-    <w:p>
-      <w:pPr>
-        <w:rPr>
-          <w:sz w:val="18"/>
-          <w:szCs w:val="18"/>
-        </w:rPr>
-      </w:pPr>
-      <w:r>
-        <w:rPr>
-          <w:sz w:val="18"/>
-          <w:szCs w:val="18"/>
-        </w:rPr>
-        <w:t xml:space="preserve">related to gambling as such, this category of motivations was only the third most </w:t>
-      </w:r>
-      <w:proofErr w:type="gramStart"/>
-      <w:r>
-        <w:rPr>
-          <w:sz w:val="18"/>
-          <w:szCs w:val="18"/>
-        </w:rPr>
-        <w:t>common</w:t>
-      </w:r>
-      <w:proofErr w:type="gramEnd"/>
-    </w:p>
-    <w:p>
-      <w:pPr>
-        <w:rPr>
-          <w:sz w:val="18"/>
-          <w:szCs w:val="18"/>
-        </w:rPr>
-      </w:pPr>
-      <w:r>
-        <w:rPr>
-          <w:sz w:val="18"/>
-          <w:szCs w:val="18"/>
-        </w:rPr>
-        <w:t xml:space="preserve">one in this sample. Out of the other seven motivation categories reported, most </w:t>
-      </w:r>
-      <w:proofErr w:type="gramStart"/>
-      <w:r>
-        <w:rPr>
-          <w:sz w:val="18"/>
-          <w:szCs w:val="18"/>
-        </w:rPr>
-        <w:t>involved</w:t>
-      </w:r>
-      <w:proofErr w:type="gramEnd"/>
-    </w:p>
-    <w:p>
-      <w:pPr>
-        <w:rPr>
-          <w:sz w:val="18"/>
-          <w:szCs w:val="18"/>
-        </w:rPr>
-      </w:pPr>
-      <w:r>
-        <w:rPr>
-          <w:sz w:val="18"/>
-          <w:szCs w:val="18"/>
-        </w:rPr>
+        <w:t>gambling or addiction, as for example in one player’s confession that opening loot boxes</w:t>
+      </w:r>
+    </w:p>
+    <w:p>
+      <w:pPr>
+        <w:rPr>
+          <w:sz w:val="18"/>
+          <w:szCs w:val="18"/>
+        </w:rPr>
+      </w:pPr>
+      <w:r>
+        <w:rPr>
+          <w:sz w:val="18"/>
+          <w:szCs w:val="18"/>
+        </w:rPr>
+        <w:t>“scratches my gambling itch.” However, even combined with the answers that were not</w:t>
+      </w:r>
+    </w:p>
+    <w:p>
+      <w:pPr>
+        <w:rPr>
+          <w:sz w:val="18"/>
+          <w:szCs w:val="18"/>
+        </w:rPr>
+      </w:pPr>
+      <w:r>
+        <w:rPr>
+          <w:sz w:val="18"/>
+          <w:szCs w:val="18"/>
+        </w:rPr>
+        <w:t>related to gambling as such, this category of motivations was only the third most common</w:t>
+      </w:r>
+    </w:p>
+    <w:p>
+      <w:pPr>
+        <w:rPr>
+          <w:sz w:val="18"/>
+          <w:szCs w:val="18"/>
+        </w:rPr>
+      </w:pPr>
+      <w:r>
+        <w:rPr>
+          <w:sz w:val="18"/>
+          <w:szCs w:val="18"/>
+        </w:rPr>
+        <w:t>one in this sample. Out of the other seven motivation categories reported, most involved</w:t>
+      </w:r>
+    </w:p>
+    <w:p>
+      <w:pPr>
+        <w:rPr>
+          <w:sz w:val="18"/>
+          <w:szCs w:val="18"/>
+        </w:rPr>
+      </w:pPr>
+      <w:r>
+        <w:rPr>
+          <w:sz w:val="18"/>
+          <w:szCs w:val="18"/>
+        </w:rPr>
+        <w:lastRenderedPageBreak/>
         <w:t>personal or practical reasons like wanting to gain competitive advantages from loot (21.9%)</w:t>
       </w:r>
     </w:p>
@@ -263,48 +327,23 @@
           <w:sz w:val="18"/>
           <w:szCs w:val="18"/>
         </w:rPr>
-        <w:t xml:space="preserve">or wanting to collect </w:t>
-      </w:r>
-      <w:proofErr w:type="gramStart"/>
-      <w:r>
-        <w:rPr>
-          <w:sz w:val="18"/>
-          <w:szCs w:val="18"/>
-        </w:rPr>
-        <w:t>all of</w:t>
-      </w:r>
-      <w:proofErr w:type="gramEnd"/>
-      <w:r>
-        <w:rPr>
-          <w:sz w:val="18"/>
-          <w:szCs w:val="18"/>
-        </w:rPr>
-        <w:t xml:space="preserve"> the prizes (19.2%). Ranked fourth were “cosmetic reasons,” at</w:t>
-      </w:r>
-    </w:p>
-    <w:p>
-      <w:pPr>
-        <w:rPr>
-          <w:sz w:val="18"/>
-          <w:szCs w:val="18"/>
-        </w:rPr>
-      </w:pPr>
-      <w:r>
-        <w:rPr>
-          <w:sz w:val="18"/>
-          <w:szCs w:val="18"/>
-        </w:rPr>
-        <w:t xml:space="preserve">15.3%. These results are exactly what we should expect given that these goals can </w:t>
-      </w:r>
-      <w:proofErr w:type="gramStart"/>
-      <w:r>
-        <w:rPr>
-          <w:sz w:val="18"/>
-          <w:szCs w:val="18"/>
-        </w:rPr>
-        <w:t>often</w:t>
-      </w:r>
-      <w:proofErr w:type="gramEnd"/>
+        <w:t>or wanting to collect all of the prizes (19.2%). Ranked fourth were “cosmetic reasons,” at</w:t>
+      </w:r>
+    </w:p>
+    <w:p>
+      <w:pPr>
+        <w:rPr>
+          <w:sz w:val="18"/>
+          <w:szCs w:val="18"/>
+        </w:rPr>
+      </w:pPr>
+      <w:r>
+        <w:rPr>
+          <w:sz w:val="18"/>
+          <w:szCs w:val="18"/>
+        </w:rPr>
+        <w:t>15.3%. These results are exactly what we should expect given that these goals can often</w:t>
+      </w:r>
     </w:p>
     <w:p>
       <w:pPr>
@@ -333,17 +372,8 @@
           <w:sz w:val="18"/>
           <w:szCs w:val="18"/>
         </w:rPr>
-        <w:t>respondents reported buying loot boxes as a way to support the developers of free-to-</w:t>
-      </w:r>
-      <w:proofErr w:type="gramStart"/>
-      <w:r>
-        <w:rPr>
-          <w:sz w:val="18"/>
-          <w:szCs w:val="18"/>
-        </w:rPr>
-        <w:t>play</w:t>
-      </w:r>
-      <w:proofErr w:type="gramEnd"/>
+        <w:t>respondents reported buying loot boxes as a way to support the developers of free-to-play</w:t>
+      </w:r>
     </w:p>
     <w:p>
       <w:pPr>
@@ -399,19 +429,18 @@
           <w:sz w:val="14"/>
           <w:szCs w:val="14"/>
         </w:rPr>
-        <w:t xml:space="preserve">New Zealand, Australia, and the United States—A Cross-National Survey,” </w:t>
-      </w:r>
-      <w:proofErr w:type="spellStart"/>
-      <w:r>
+        <w:t>New Zealand, Australia, and the United States—A Cross-National Survey,” PloS ONE 15, 3 (2020),</w:t>
+      </w:r>
+    </w:p>
+    <w:p>
+      <w:pPr>
         <w:rPr>
           <w:i/>
           <w:iCs/>
           <w:sz w:val="14"/>
           <w:szCs w:val="14"/>
         </w:rPr>
-        <w:t>PloS</w:t>
-      </w:r>
-      <w:proofErr w:type="spellEnd"/>
+      </w:pPr>
       <w:r>
         <w:rPr>
           <w:i/>
@@ -419,7 +448,7 @@
           <w:sz w:val="14"/>
           <w:szCs w:val="14"/>
         </w:rPr>
-        <w:t xml:space="preserve"> ONE 15, 3 (2020),</w:t>
+        <w:t>e0230378, pp. 11-12.</w:t>
       </w:r>
     </w:p>
     <w:p>
@@ -438,46 +467,7 @@
           <w:sz w:val="14"/>
           <w:szCs w:val="14"/>
         </w:rPr>
-        <w:t>e0230378, pp. 11-12.</w:t>
-      </w:r>
-    </w:p>
-    <w:p>
-      <w:pPr>
-        <w:rPr>
-          <w:i/>
-          <w:iCs/>
-          <w:sz w:val="14"/>
-          <w:szCs w:val="14"/>
-        </w:rPr>
-      </w:pPr>
-      <w:r>
-        <w:rPr>
-          <w:i/>
-          <w:iCs/>
-          <w:sz w:val="14"/>
-          <w:szCs w:val="14"/>
-        </w:rPr>
-        <w:t xml:space="preserve">39 </w:t>
-      </w:r>
-      <w:proofErr w:type="spellStart"/>
-      <w:r>
-        <w:rPr>
-          <w:i/>
-          <w:iCs/>
-          <w:sz w:val="14"/>
-          <w:szCs w:val="14"/>
-        </w:rPr>
-        <w:t>Zendle</w:t>
-      </w:r>
-      <w:proofErr w:type="spellEnd"/>
-      <w:r>
-        <w:rPr>
-          <w:i/>
-          <w:iCs/>
-          <w:sz w:val="14"/>
-          <w:szCs w:val="14"/>
-        </w:rPr>
-        <w:t>, Meyer, and Over, “Adolescents and Loot Boxes,” p. 13.</w:t>
+        <w:t>39 Zendle, Meyer, and Over, “Adolescents and Loot Boxes,” p. 13.</w:t>
       </w:r>
     </w:p>
     <w:p>
@@ -515,143 +505,67 @@
           <w:sz w:val="18"/>
           <w:szCs w:val="18"/>
         </w:rPr>
-        <w:lastRenderedPageBreak/>
-        <w:t xml:space="preserve">These results cut against the idea that gambling-like features of loot boxes are </w:t>
-      </w:r>
-      <w:proofErr w:type="gramStart"/>
-      <w:r>
-        <w:rPr>
-          <w:sz w:val="18"/>
-          <w:szCs w:val="18"/>
-        </w:rPr>
-        <w:t>consciously</w:t>
-      </w:r>
-      <w:proofErr w:type="gramEnd"/>
-    </w:p>
-    <w:p>
-      <w:pPr>
-        <w:rPr>
-          <w:sz w:val="18"/>
-          <w:szCs w:val="18"/>
-        </w:rPr>
-      </w:pPr>
-      <w:r>
-        <w:rPr>
-          <w:sz w:val="18"/>
-          <w:szCs w:val="18"/>
-        </w:rPr>
-        <w:t xml:space="preserve">the main reason for their popularity. In fact, similar studies suggest that problem </w:t>
-      </w:r>
-      <w:proofErr w:type="gramStart"/>
-      <w:r>
-        <w:rPr>
-          <w:sz w:val="18"/>
-          <w:szCs w:val="18"/>
-        </w:rPr>
-        <w:t>gamblers</w:t>
-      </w:r>
-      <w:proofErr w:type="gramEnd"/>
-    </w:p>
-    <w:p>
-      <w:pPr>
-        <w:rPr>
-          <w:sz w:val="18"/>
-          <w:szCs w:val="18"/>
-        </w:rPr>
-      </w:pPr>
-      <w:r>
-        <w:rPr>
-          <w:sz w:val="18"/>
-          <w:szCs w:val="18"/>
-        </w:rPr>
-        <w:t>are bigger spenders on a variety of content, not necessarily on loot boxes specifically.</w:t>
-      </w:r>
-      <w:proofErr w:type="gramStart"/>
-      <w:r>
-        <w:rPr>
-          <w:sz w:val="18"/>
-          <w:szCs w:val="18"/>
-        </w:rPr>
-        <w:t>42</w:t>
-      </w:r>
-      <w:proofErr w:type="gramEnd"/>
-    </w:p>
-    <w:p>
-      <w:pPr>
-        <w:rPr>
-          <w:sz w:val="14"/>
-          <w:szCs w:val="14"/>
-        </w:rPr>
-      </w:pPr>
-      <w:r>
-        <w:rPr>
-          <w:sz w:val="14"/>
-          <w:szCs w:val="14"/>
-        </w:rPr>
-        <w:t xml:space="preserve">40 See also J. Macey and M. </w:t>
-      </w:r>
-      <w:proofErr w:type="spellStart"/>
-      <w:r>
-        <w:rPr>
-          <w:sz w:val="14"/>
-          <w:szCs w:val="14"/>
-        </w:rPr>
-        <w:t>Bujić</w:t>
-      </w:r>
-      <w:proofErr w:type="spellEnd"/>
-      <w:r>
-        <w:rPr>
-          <w:sz w:val="14"/>
-          <w:szCs w:val="14"/>
-        </w:rPr>
-        <w:t>, “The Talk of the Town: Community Perspectives on Loot Boxes,” In Modes</w:t>
-      </w:r>
-    </w:p>
-    <w:p>
-      <w:pPr>
-        <w:rPr>
-          <w:sz w:val="14"/>
-          <w:szCs w:val="14"/>
-        </w:rPr>
-      </w:pPr>
-      <w:r>
-        <w:rPr>
-          <w:sz w:val="14"/>
-          <w:szCs w:val="14"/>
-        </w:rPr>
-        <w:t xml:space="preserve">of Esports Engagement in Overwatch, eds. Maria Ruotsalainen, Maria </w:t>
-      </w:r>
-      <w:proofErr w:type="spellStart"/>
-      <w:r>
-        <w:rPr>
-          <w:sz w:val="14"/>
-          <w:szCs w:val="14"/>
-        </w:rPr>
-        <w:t>Törhönen</w:t>
-      </w:r>
-      <w:proofErr w:type="spellEnd"/>
-      <w:r>
-        <w:rPr>
-          <w:sz w:val="14"/>
-          <w:szCs w:val="14"/>
-        </w:rPr>
-        <w:t xml:space="preserve">, and Veli-Matti </w:t>
-      </w:r>
-      <w:proofErr w:type="spellStart"/>
-      <w:r>
-        <w:rPr>
-          <w:sz w:val="14"/>
-          <w:szCs w:val="14"/>
-        </w:rPr>
-        <w:t>Karhulahti</w:t>
-      </w:r>
-      <w:proofErr w:type="spellEnd"/>
-      <w:r>
-        <w:rPr>
-          <w:sz w:val="14"/>
-          <w:szCs w:val="14"/>
-        </w:rPr>
-        <w:t>.</w:t>
+        <w:t>These results cut against the idea that gambling-like features of loot boxes are consciously</w:t>
+      </w:r>
+    </w:p>
+    <w:p>
+      <w:pPr>
+        <w:rPr>
+          <w:sz w:val="18"/>
+          <w:szCs w:val="18"/>
+        </w:rPr>
+      </w:pPr>
+      <w:r>
+        <w:rPr>
+          <w:sz w:val="18"/>
+          <w:szCs w:val="18"/>
+        </w:rPr>
+        <w:t>the main reason for their popularity. In fact, similar studies suggest that problem gamblers</w:t>
+      </w:r>
+    </w:p>
+    <w:p>
+      <w:pPr>
+        <w:rPr>
+          <w:sz w:val="18"/>
+          <w:szCs w:val="18"/>
+        </w:rPr>
+      </w:pPr>
+      <w:r>
+        <w:rPr>
+          <w:sz w:val="18"/>
+          <w:szCs w:val="18"/>
+        </w:rPr>
+        <w:t>are bigger spenders on a variety of content, not necessarily on loot boxes specifically.42</w:t>
+      </w:r>
+    </w:p>
+    <w:p>
+      <w:pPr>
+        <w:rPr>
+          <w:sz w:val="14"/>
+          <w:szCs w:val="14"/>
+        </w:rPr>
+      </w:pPr>
+      <w:r>
+        <w:rPr>
+          <w:sz w:val="14"/>
+          <w:szCs w:val="14"/>
+        </w:rPr>
+        <w:t>40 See also J. Macey and M. Bujić, “The Talk of the Town: Community Perspectives on Loot Boxes,” In Modes</w:t>
+      </w:r>
+    </w:p>
+    <w:p>
+      <w:pPr>
+        <w:rPr>
+          <w:sz w:val="14"/>
+          <w:szCs w:val="14"/>
+        </w:rPr>
+      </w:pPr>
+      <w:r>
+        <w:rPr>
+          <w:sz w:val="14"/>
+          <w:szCs w:val="14"/>
+        </w:rPr>
+        <w:t>of Esports Engagement in Overwatch, eds. Maria Ruotsalainen, Maria Törhönen, and Veli-Matti Karhulahti.</w:t>
       </w:r>
     </w:p>
     <w:p>
@@ -681,23 +595,7 @@
           <w:sz w:val="14"/>
           <w:szCs w:val="14"/>
         </w:rPr>
-        <w:t xml:space="preserve">41 </w:t>
-      </w:r>
-      <w:proofErr w:type="spellStart"/>
-      <w:r>
-        <w:rPr>
-          <w:sz w:val="14"/>
-          <w:szCs w:val="14"/>
-        </w:rPr>
-        <w:t>Zendle</w:t>
-      </w:r>
-      <w:proofErr w:type="spellEnd"/>
-      <w:r>
-        <w:rPr>
-          <w:sz w:val="14"/>
-          <w:szCs w:val="14"/>
-        </w:rPr>
-        <w:t>, Meyer, and Over, “Adolescents and Loot Boxes,” pp. 13-14.</w:t>
+        <w:t>41 Zendle, Meyer, and Over, “Adolescents and Loot Boxes,” pp. 13-14.</w:t>
       </w:r>
     </w:p>
     <w:p>
@@ -1663,6 +1561,29 @@
       <w:spacing w:val="5"/>
     </w:rPr>
   </w:style>
+  <w:style w:type="character" w:styleId="Hyperlink">
+    <w:name w:val="Hyperlink"/>
+    <w:basedOn w:val="DefaultParagraphFont"/>
+    <w:uiPriority w:val="99"/>
+    <w:unhideWhenUsed/>
+    <w:rsid w:val="0001576A"/>
+    <w:rPr>
+      <w:color w:val="467886" w:themeColor="hyperlink"/>
+      <w:u w:val="single"/>
+    </w:rPr>
+  </w:style>
+  <w:style w:type="character" w:styleId="UnresolvedMention">
+    <w:name w:val="Unresolved Mention"/>
+    <w:basedOn w:val="DefaultParagraphFont"/>
+    <w:uiPriority w:val="99"/>
+    <w:semiHidden/>
+    <w:unhideWhenUsed/>
+    <w:rsid w:val="0001576A"/>
+    <w:rPr>
+      <w:color w:val="605E5C"/>
+      <w:shd w:val="clear" w:color="auto" w:fill="E1DFDD"/>
+    </w:rPr>
+  </w:style>
 </w:styles>
 </file>
 

</xml_diff>

<commit_message>
some 376 paragraphs added
</commit_message>
<xml_diff>
--- a/376/assignment 2.docx
+++ b/376/assignment 2.docx
@@ -326,23 +326,7 @@
           <w:sz w:val="18"/>
           <w:szCs w:val="18"/>
         </w:rPr>
-        <w:t xml:space="preserve">purchasers reported opening loot boxes for “the fun, </w:t>
-      </w:r>
-      <w:proofErr w:type="gramStart"/>
-      <w:r>
-        <w:rPr>
-          <w:sz w:val="18"/>
-          <w:szCs w:val="18"/>
-        </w:rPr>
-        <w:t>excitement</w:t>
-      </w:r>
-      <w:proofErr w:type="gramEnd"/>
-      <w:r>
-        <w:rPr>
-          <w:sz w:val="18"/>
-          <w:szCs w:val="18"/>
-        </w:rPr>
-        <w:t xml:space="preserve"> and thrills of opening the</w:t>
+        <w:t>purchasers reported opening loot boxes for “the fun, excitement and thrills of opening the</w:t>
       </w:r>
     </w:p>
     <w:p>
@@ -979,13 +963,126 @@
       <w:r>
         <w:t xml:space="preserve"> not getting real world value from the loot boxes you are </w:t>
       </w:r>
+      <w:r>
+        <w:t xml:space="preserve">buying. </w:t>
+      </w:r>
+    </w:p>
+    <w:p>
+      <w:r>
+        <w:t xml:space="preserve">This is a good spot to discuss social contract theory because we get to assume that loot boxes being in games are good for a random person in society. I would say loot boxes are </w:t>
+      </w:r>
+      <w:proofErr w:type="gramStart"/>
+      <w:r>
+        <w:t>pretty neutral</w:t>
+      </w:r>
+      <w:proofErr w:type="gramEnd"/>
+      <w:r>
+        <w:t xml:space="preserve"> for most people that purchase them. All the above reasons for the u</w:t>
+      </w:r>
+      <w:r>
+        <w:t>tilitarianism</w:t>
+      </w:r>
+      <w:r>
+        <w:t xml:space="preserve"> arguments apply making it neutral for the average person perspective. But one of the clauses of social contract theory is if any social and economic inequality must be to the greatest benefit of the least-advantaged members of society (slides). </w:t>
+      </w:r>
+      <w:r>
+        <w:t xml:space="preserve">Someone who is a gambling addict is much more likely to spend money on loot boxes </w:t>
+      </w:r>
+      <w:proofErr w:type="gramStart"/>
+      <w:r>
+        <w:t>( find</w:t>
+      </w:r>
+      <w:proofErr w:type="gramEnd"/>
+      <w:r>
+        <w:t xml:space="preserve"> study from YouTube video ) so this person that is currently less advantaged is going to be taken advantage of by loot boxes because they are more addictive for them. This is the opposite of what social justice theory is supposed to do. </w:t>
+      </w:r>
+    </w:p>
+    <w:p>
+      <w:r>
+        <w:t xml:space="preserve">Even if loot boxes aren’t technically or legally gambling they still bring the same physical and emotional response as gambling </w:t>
+      </w:r>
+      <w:proofErr w:type="gramStart"/>
+      <w:r>
+        <w:t>( YouTube</w:t>
+      </w:r>
+      <w:proofErr w:type="gramEnd"/>
+      <w:r>
+        <w:t xml:space="preserve"> video study ). Children and people susceptible to gambling habits are going to be taken advantage of without their knowledge. </w:t>
+      </w:r>
+    </w:p>
+    <w:p>
+      <w:r>
+        <w:t xml:space="preserve">Even if the law doesn’t classify loot boxes as </w:t>
+      </w:r>
       <w:proofErr w:type="gramStart"/>
       <w:r>
         <w:t>gambling</w:t>
       </w:r>
       <w:proofErr w:type="gramEnd"/>
+      <w:r>
+        <w:t xml:space="preserve"> they do share a lot of similarity to slot machines. You pay money for a chance to win something. Some loot boxes are more </w:t>
+      </w:r>
+      <w:proofErr w:type="gramStart"/>
+      <w:r>
+        <w:t>similar to</w:t>
+      </w:r>
+      <w:proofErr w:type="gramEnd"/>
+      <w:r>
+        <w:t xml:space="preserve"> slot machines than others</w:t>
+      </w:r>
+      <w:r>
+        <w:t>.</w:t>
+      </w:r>
+      <w:r>
+        <w:t xml:space="preserve"> </w:t>
+      </w:r>
+      <w:r>
+        <w:t>F</w:t>
+      </w:r>
+      <w:r>
+        <w:t>or example</w:t>
+      </w:r>
+      <w:r>
+        <w:t>,</w:t>
+      </w:r>
+      <w:r>
+        <w:t xml:space="preserve"> </w:t>
+      </w:r>
+      <w:r>
+        <w:t>some</w:t>
+      </w:r>
+      <w:r>
+        <w:t xml:space="preserve"> loot box</w:t>
+      </w:r>
+      <w:r>
+        <w:t>es</w:t>
+      </w:r>
+      <w:r>
+        <w:t xml:space="preserve"> can sometimes return some of the currency used to purchase said loot box</w:t>
+      </w:r>
+      <w:r>
+        <w:t xml:space="preserve">, this is a classic slot machine tactic that makes you want to play and pay more because you don’t think you are </w:t>
+      </w:r>
+      <w:proofErr w:type="gramStart"/>
+      <w:r>
+        <w:t>loosing</w:t>
+      </w:r>
+      <w:proofErr w:type="gramEnd"/>
+      <w:r>
+        <w:t xml:space="preserve"> every time.</w:t>
+      </w:r>
     </w:p>
     <w:p/>
+    <w:p>
+      <w:proofErr w:type="spellStart"/>
+      <w:r>
+        <w:t>Conclision</w:t>
+      </w:r>
+      <w:proofErr w:type="spellEnd"/>
+      <w:r>
+        <w:t>.</w:t>
+      </w:r>
+    </w:p>
     <w:sectPr>
       <w:pgSz w:w="12240" w:h="15840"/>
       <w:pgMar w:top="1440" w:right="1440" w:bottom="1440" w:left="1440" w:header="708" w:footer="708" w:gutter="0"/>

</xml_diff>

<commit_message>
376 almost done, 310 best first search should work
</commit_message>
<xml_diff>
--- a/376/assignment 2.docx
+++ b/376/assignment 2.docx
@@ -151,13 +151,7 @@
         <w:rPr>
           <w:rFonts w:ascii="Times New Roman" w:hAnsi="Times New Roman" w:cs="Times New Roman"/>
         </w:rPr>
-        <w:t xml:space="preserve">CMPT 376W: </w:t>
-      </w:r>
-      <w:r>
-        <w:rPr>
-          <w:rFonts w:ascii="Times New Roman" w:hAnsi="Times New Roman" w:cs="Times New Roman"/>
-        </w:rPr>
-        <w:t>Professional Responsibility and Technical Writing</w:t>
+        <w:t>CMPT 376W: Professional Responsibility and Technical Writing</w:t>
       </w:r>
     </w:p>
     <w:p>
@@ -247,33 +241,39 @@
         <w:rPr>
           <w:rFonts w:ascii="Times New Roman" w:hAnsi="Times New Roman" w:cs="Times New Roman"/>
         </w:rPr>
-        <w:t xml:space="preserve"> Loot </w:t>
+        <w:t xml:space="preserve"> Loot box</w:t>
+      </w:r>
+      <w:r>
+        <w:rPr>
+          <w:rFonts w:ascii="Times New Roman" w:hAnsi="Times New Roman" w:cs="Times New Roman"/>
+        </w:rPr>
+        <w:t>es</w:t>
+      </w:r>
+      <w:r>
+        <w:rPr>
+          <w:rFonts w:ascii="Times New Roman" w:hAnsi="Times New Roman" w:cs="Times New Roman"/>
+        </w:rPr>
+        <w:t xml:space="preserve"> were estimated to have generated 15 billion dollars in 2020 </w:t>
       </w:r>
       <w:proofErr w:type="gramStart"/>
       <w:r>
         <w:rPr>
           <w:rFonts w:ascii="Times New Roman" w:hAnsi="Times New Roman" w:cs="Times New Roman"/>
         </w:rPr>
-        <w:t>box</w:t>
+        <w:t>alone, and</w:t>
       </w:r>
       <w:proofErr w:type="gramEnd"/>
       <w:r>
         <w:rPr>
           <w:rFonts w:ascii="Times New Roman" w:hAnsi="Times New Roman" w:cs="Times New Roman"/>
         </w:rPr>
-        <w:t xml:space="preserve"> were estimated to have generated 15 billion dollars in 2020 alone, and are estimated to generate 20 billion dollars in 2025</w:t>
-      </w:r>
-      <w:r>
-        <w:rPr>
-          <w:rFonts w:ascii="Times New Roman" w:hAnsi="Times New Roman" w:cs="Times New Roman"/>
-        </w:rPr>
-        <w:t xml:space="preserve"> </w:t>
-      </w:r>
-      <w:r>
-        <w:rPr>
-          <w:rFonts w:ascii="Times New Roman" w:hAnsi="Times New Roman" w:cs="Times New Roman"/>
-        </w:rPr>
-        <w:t>(Research, 2021)</w:t>
+        <w:t xml:space="preserve"> are estimated to generate 20 billion dollars in 2025</w:t>
+      </w:r>
+      <w:r>
+        <w:rPr>
+          <w:rFonts w:ascii="Times New Roman" w:hAnsi="Times New Roman" w:cs="Times New Roman"/>
+        </w:rPr>
+        <w:t xml:space="preserve"> (Research, 2021)</w:t>
       </w:r>
       <w:r>
         <w:rPr>
@@ -311,19 +311,43 @@
         <w:rPr>
           <w:rFonts w:ascii="Times New Roman" w:hAnsi="Times New Roman" w:cs="Times New Roman"/>
         </w:rPr>
-        <w:t>when you can pay for loot boxes in game, not just acquire them through game play. This paper will discus three ethical theories all three will ask the same question, is purchasing loot boxes ethical? We will walk through a though experiment for Kantianism, rules u</w:t>
-      </w:r>
-      <w:r>
-        <w:rPr>
-          <w:rFonts w:ascii="Times New Roman" w:hAnsi="Times New Roman" w:cs="Times New Roman"/>
-        </w:rPr>
-        <w:t>tilitarianism</w:t>
-      </w:r>
-      <w:r>
-        <w:rPr>
-          <w:rFonts w:ascii="Times New Roman" w:hAnsi="Times New Roman" w:cs="Times New Roman"/>
-        </w:rPr>
-        <w:t xml:space="preserve"> and social contract theory, to find out if purchasing loot boxes is ethical.</w:t>
+        <w:t>when you can pay for loot boxes in game</w:t>
+      </w:r>
+      <w:r>
+        <w:rPr>
+          <w:rFonts w:ascii="Times New Roman" w:hAnsi="Times New Roman" w:cs="Times New Roman"/>
+        </w:rPr>
+        <w:t>s</w:t>
+      </w:r>
+      <w:r>
+        <w:rPr>
+          <w:rFonts w:ascii="Times New Roman" w:hAnsi="Times New Roman" w:cs="Times New Roman"/>
+        </w:rPr>
+        <w:t>, not just acquire them through gameplay. This paper will discus</w:t>
+      </w:r>
+      <w:r>
+        <w:rPr>
+          <w:rFonts w:ascii="Times New Roman" w:hAnsi="Times New Roman" w:cs="Times New Roman"/>
+        </w:rPr>
+        <w:t>s</w:t>
+      </w:r>
+      <w:r>
+        <w:rPr>
+          <w:rFonts w:ascii="Times New Roman" w:hAnsi="Times New Roman" w:cs="Times New Roman"/>
+        </w:rPr>
+        <w:t xml:space="preserve"> three ethical theories all three will ask the same question, is purchasing loot boxes ethical? We will walk through a though</w:t>
+      </w:r>
+      <w:r>
+        <w:rPr>
+          <w:rFonts w:ascii="Times New Roman" w:hAnsi="Times New Roman" w:cs="Times New Roman"/>
+        </w:rPr>
+        <w:t>t</w:t>
+      </w:r>
+      <w:r>
+        <w:rPr>
+          <w:rFonts w:ascii="Times New Roman" w:hAnsi="Times New Roman" w:cs="Times New Roman"/>
+        </w:rPr>
+        <w:t xml:space="preserve"> experiment for Kantianism, rules utilitarianism and social contract theory, to find out if purchasing loot boxes is ethical.</w:t>
       </w:r>
     </w:p>
     <w:p>
@@ -344,105 +368,137 @@
         <w:rPr>
           <w:rFonts w:ascii="Times New Roman" w:hAnsi="Times New Roman" w:cs="Times New Roman"/>
         </w:rPr>
+        <w:t xml:space="preserve"> (Edgar, 2024)</w:t>
+      </w:r>
+      <w:r>
+        <w:rPr>
+          <w:rFonts w:ascii="Times New Roman" w:hAnsi="Times New Roman" w:cs="Times New Roman"/>
+        </w:rPr>
+        <w:t xml:space="preserve">. </w:t>
+      </w:r>
+      <w:proofErr w:type="gramStart"/>
+      <w:r>
+        <w:rPr>
+          <w:rFonts w:ascii="Times New Roman" w:hAnsi="Times New Roman" w:cs="Times New Roman"/>
+        </w:rPr>
+        <w:t>So</w:t>
+      </w:r>
+      <w:proofErr w:type="gramEnd"/>
+      <w:r>
+        <w:rPr>
+          <w:rFonts w:ascii="Times New Roman" w:hAnsi="Times New Roman" w:cs="Times New Roman"/>
+        </w:rPr>
+        <w:t xml:space="preserve"> what would</w:t>
+      </w:r>
+      <w:r>
+        <w:rPr>
+          <w:rFonts w:ascii="Times New Roman" w:hAnsi="Times New Roman" w:cs="Times New Roman"/>
+        </w:rPr>
+        <w:t xml:space="preserve"> be</w:t>
+      </w:r>
+      <w:r>
+        <w:rPr>
+          <w:rFonts w:ascii="Times New Roman" w:hAnsi="Times New Roman" w:cs="Times New Roman"/>
+        </w:rPr>
+        <w:t xml:space="preserve"> the universal law</w:t>
+      </w:r>
+      <w:r>
+        <w:rPr>
+          <w:rFonts w:ascii="Times New Roman" w:hAnsi="Times New Roman" w:cs="Times New Roman"/>
+        </w:rPr>
         <w:t xml:space="preserve"> </w:t>
       </w:r>
       <w:r>
         <w:rPr>
           <w:rFonts w:ascii="Times New Roman" w:hAnsi="Times New Roman" w:cs="Times New Roman"/>
         </w:rPr>
-        <w:t>(Edgar, 2024)</w:t>
-      </w:r>
-      <w:r>
-        <w:rPr>
-          <w:rFonts w:ascii="Times New Roman" w:hAnsi="Times New Roman" w:cs="Times New Roman"/>
-        </w:rPr>
-        <w:t xml:space="preserve">. </w:t>
+        <w:t>for loot boxes</w:t>
+      </w:r>
+      <w:r>
+        <w:rPr>
+          <w:rFonts w:ascii="Times New Roman" w:hAnsi="Times New Roman" w:cs="Times New Roman"/>
+        </w:rPr>
+        <w:t>?</w:t>
+      </w:r>
+      <w:r>
+        <w:rPr>
+          <w:rFonts w:ascii="Times New Roman" w:hAnsi="Times New Roman" w:cs="Times New Roman"/>
+        </w:rPr>
+        <w:t xml:space="preserve"> </w:t>
+      </w:r>
+      <w:r>
+        <w:rPr>
+          <w:rFonts w:ascii="Times New Roman" w:hAnsi="Times New Roman" w:cs="Times New Roman"/>
+        </w:rPr>
+        <w:t>A</w:t>
+      </w:r>
+      <w:r>
+        <w:rPr>
+          <w:rFonts w:ascii="Times New Roman" w:hAnsi="Times New Roman" w:cs="Times New Roman"/>
+        </w:rPr>
+        <w:t xml:space="preserve"> basic one would be</w:t>
+      </w:r>
+      <w:r>
+        <w:rPr>
+          <w:rFonts w:ascii="Times New Roman" w:hAnsi="Times New Roman" w:cs="Times New Roman"/>
+        </w:rPr>
+        <w:t xml:space="preserve"> </w:t>
+      </w:r>
+      <w:r>
+        <w:rPr>
+          <w:rFonts w:ascii="Times New Roman" w:hAnsi="Times New Roman" w:cs="Times New Roman"/>
+        </w:rPr>
+        <w:t>“</w:t>
+      </w:r>
+      <w:r>
+        <w:rPr>
+          <w:rFonts w:ascii="Times New Roman" w:hAnsi="Times New Roman" w:cs="Times New Roman"/>
+        </w:rPr>
+        <w:t>purchasing</w:t>
+      </w:r>
+      <w:r>
+        <w:rPr>
+          <w:rFonts w:ascii="Times New Roman" w:hAnsi="Times New Roman" w:cs="Times New Roman"/>
+        </w:rPr>
+        <w:t xml:space="preserve"> loot boxes in game</w:t>
+      </w:r>
+      <w:r>
+        <w:rPr>
+          <w:rFonts w:ascii="Times New Roman" w:hAnsi="Times New Roman" w:cs="Times New Roman"/>
+        </w:rPr>
+        <w:t>s</w:t>
+      </w:r>
+      <w:r>
+        <w:rPr>
+          <w:rFonts w:ascii="Times New Roman" w:hAnsi="Times New Roman" w:cs="Times New Roman"/>
+        </w:rPr>
+        <w:t xml:space="preserve"> is ethical</w:t>
+      </w:r>
+      <w:r>
+        <w:rPr>
+          <w:rFonts w:ascii="Times New Roman" w:hAnsi="Times New Roman" w:cs="Times New Roman"/>
+        </w:rPr>
+        <w:t>”</w:t>
+      </w:r>
+      <w:r>
+        <w:rPr>
+          <w:rFonts w:ascii="Times New Roman" w:hAnsi="Times New Roman" w:cs="Times New Roman"/>
+        </w:rPr>
+        <w:t xml:space="preserve">. What would this lead to? Since we assume everyone acts ethically in this </w:t>
       </w:r>
       <w:proofErr w:type="gramStart"/>
       <w:r>
         <w:rPr>
           <w:rFonts w:ascii="Times New Roman" w:hAnsi="Times New Roman" w:cs="Times New Roman"/>
         </w:rPr>
-        <w:t>So</w:t>
+        <w:t>scenario</w:t>
       </w:r>
       <w:proofErr w:type="gramEnd"/>
       <w:r>
         <w:rPr>
           <w:rFonts w:ascii="Times New Roman" w:hAnsi="Times New Roman" w:cs="Times New Roman"/>
         </w:rPr>
-        <w:t xml:space="preserve"> what would</w:t>
-      </w:r>
-      <w:r>
-        <w:rPr>
-          <w:rFonts w:ascii="Times New Roman" w:hAnsi="Times New Roman" w:cs="Times New Roman"/>
-        </w:rPr>
-        <w:t xml:space="preserve"> be</w:t>
-      </w:r>
-      <w:r>
-        <w:rPr>
-          <w:rFonts w:ascii="Times New Roman" w:hAnsi="Times New Roman" w:cs="Times New Roman"/>
-        </w:rPr>
-        <w:t xml:space="preserve"> the universal law</w:t>
-      </w:r>
-      <w:r>
-        <w:rPr>
-          <w:rFonts w:ascii="Times New Roman" w:hAnsi="Times New Roman" w:cs="Times New Roman"/>
-        </w:rPr>
-        <w:t xml:space="preserve"> </w:t>
-      </w:r>
-      <w:r>
-        <w:rPr>
-          <w:rFonts w:ascii="Times New Roman" w:hAnsi="Times New Roman" w:cs="Times New Roman"/>
-        </w:rPr>
-        <w:t>for loot boxes</w:t>
-      </w:r>
-      <w:r>
-        <w:rPr>
-          <w:rFonts w:ascii="Times New Roman" w:hAnsi="Times New Roman" w:cs="Times New Roman"/>
-        </w:rPr>
-        <w:t>?</w:t>
-      </w:r>
-      <w:r>
-        <w:rPr>
-          <w:rFonts w:ascii="Times New Roman" w:hAnsi="Times New Roman" w:cs="Times New Roman"/>
-        </w:rPr>
-        <w:t xml:space="preserve"> </w:t>
-      </w:r>
-      <w:r>
-        <w:rPr>
-          <w:rFonts w:ascii="Times New Roman" w:hAnsi="Times New Roman" w:cs="Times New Roman"/>
-        </w:rPr>
-        <w:t>A</w:t>
-      </w:r>
-      <w:r>
-        <w:rPr>
-          <w:rFonts w:ascii="Times New Roman" w:hAnsi="Times New Roman" w:cs="Times New Roman"/>
-        </w:rPr>
-        <w:t xml:space="preserve"> basic one would be all</w:t>
-      </w:r>
-      <w:r>
-        <w:rPr>
-          <w:rFonts w:ascii="Times New Roman" w:hAnsi="Times New Roman" w:cs="Times New Roman"/>
-        </w:rPr>
-        <w:t xml:space="preserve"> </w:t>
-      </w:r>
-      <w:r>
-        <w:rPr>
-          <w:rFonts w:ascii="Times New Roman" w:hAnsi="Times New Roman" w:cs="Times New Roman"/>
-        </w:rPr>
-        <w:t>purchas</w:t>
-      </w:r>
-      <w:r>
-        <w:rPr>
-          <w:rFonts w:ascii="Times New Roman" w:hAnsi="Times New Roman" w:cs="Times New Roman"/>
-        </w:rPr>
-        <w:t>ing of</w:t>
-      </w:r>
-      <w:r>
-        <w:rPr>
-          <w:rFonts w:ascii="Times New Roman" w:hAnsi="Times New Roman" w:cs="Times New Roman"/>
-        </w:rPr>
-        <w:t xml:space="preserve"> loot boxes in game</w:t>
+        <w:t xml:space="preserve"> we could assume that all game</w:t>
       </w:r>
       <w:r>
         <w:rPr>
@@ -454,21 +510,7 @@
         <w:rPr>
           <w:rFonts w:ascii="Times New Roman" w:hAnsi="Times New Roman" w:cs="Times New Roman"/>
         </w:rPr>
-        <w:t xml:space="preserve"> is ethical. What would this lead to? Since we assume everyone acts ethically in this </w:t>
-      </w:r>
-      <w:proofErr w:type="gramStart"/>
-      <w:r>
-        <w:rPr>
-          <w:rFonts w:ascii="Times New Roman" w:hAnsi="Times New Roman" w:cs="Times New Roman"/>
-        </w:rPr>
-        <w:t>scenario</w:t>
-      </w:r>
-      <w:proofErr w:type="gramEnd"/>
-      <w:r>
-        <w:rPr>
-          <w:rFonts w:ascii="Times New Roman" w:hAnsi="Times New Roman" w:cs="Times New Roman"/>
-        </w:rPr>
-        <w:t xml:space="preserve"> we could assume that all game that could have loot boxes will have loot boxes. What would be those consequences?</w:t>
+        <w:t xml:space="preserve"> that could have loot boxes will have loot boxes. What would be those consequences?</w:t>
       </w:r>
     </w:p>
     <w:p>
@@ -483,7 +525,19 @@
         <w:rPr>
           <w:rFonts w:ascii="Times New Roman" w:hAnsi="Times New Roman" w:cs="Times New Roman"/>
         </w:rPr>
-        <w:t xml:space="preserve">Admittedly those consequences are very hard to imagine. It is not a simple action and thus it is not immediately obvious what the consequences would be. One consequence that is easier to determine is that since all games that can possibly have loot boxes do and loot boxes are a something that can be put in lots of different game; people that do not like loot boxes would find it very difficult to find games to play that don’t have them. </w:t>
+        <w:t xml:space="preserve">Admittedly those consequences are very hard to imagine. It is not a simple action and thus it is not immediately obvious what the consequences would be. One consequence that is easier to determine is that since all games that can possibly have loot boxes do and loot boxes are something that can be put in lots of different game; people </w:t>
+      </w:r>
+      <w:r>
+        <w:rPr>
+          <w:rFonts w:ascii="Times New Roman" w:hAnsi="Times New Roman" w:cs="Times New Roman"/>
+        </w:rPr>
+        <w:t>who</w:t>
+      </w:r>
+      <w:r>
+        <w:rPr>
+          <w:rFonts w:ascii="Times New Roman" w:hAnsi="Times New Roman" w:cs="Times New Roman"/>
+        </w:rPr>
+        <w:t xml:space="preserve"> not like loot boxes would find it very difficult to find games to play that don’t have them. </w:t>
       </w:r>
       <w:r>
         <w:rPr>
@@ -505,7 +559,43 @@
           <w:rFonts w:ascii="Times New Roman" w:hAnsi="Times New Roman" w:cs="Times New Roman"/>
         </w:rPr>
         <w:lastRenderedPageBreak/>
-        <w:t>One thing that could happen is lots of games could rely on the income from these loot boxes. This could lead to more games being developed to support the implementation of loot boxes instead of different ways to fund games. Which would cause a cycle of more money being made from loot boxes and less game not having them, leaving players that don’t enjoy loot boxes having nothing to play.</w:t>
+        <w:t xml:space="preserve">One thing that could happen is lots of games could rely on the income from these loot boxes. This could lead to more games being developed to support the implementation of loot boxes instead of different ways to fund games. </w:t>
+      </w:r>
+      <w:r>
+        <w:rPr>
+          <w:rFonts w:ascii="Times New Roman" w:hAnsi="Times New Roman" w:cs="Times New Roman"/>
+        </w:rPr>
+        <w:t>This</w:t>
+      </w:r>
+      <w:r>
+        <w:rPr>
+          <w:rFonts w:ascii="Times New Roman" w:hAnsi="Times New Roman" w:cs="Times New Roman"/>
+        </w:rPr>
+        <w:t xml:space="preserve"> would cause a cycle of more money being made from loot boxes and </w:t>
+      </w:r>
+      <w:r>
+        <w:rPr>
+          <w:rFonts w:ascii="Times New Roman" w:hAnsi="Times New Roman" w:cs="Times New Roman"/>
+        </w:rPr>
+        <w:t>fewer</w:t>
+      </w:r>
+      <w:r>
+        <w:rPr>
+          <w:rFonts w:ascii="Times New Roman" w:hAnsi="Times New Roman" w:cs="Times New Roman"/>
+        </w:rPr>
+        <w:t xml:space="preserve"> game not having them, leaving players </w:t>
+      </w:r>
+      <w:r>
+        <w:rPr>
+          <w:rFonts w:ascii="Times New Roman" w:hAnsi="Times New Roman" w:cs="Times New Roman"/>
+        </w:rPr>
+        <w:t>who do not</w:t>
+      </w:r>
+      <w:r>
+        <w:rPr>
+          <w:rFonts w:ascii="Times New Roman" w:hAnsi="Times New Roman" w:cs="Times New Roman"/>
+        </w:rPr>
+        <w:t xml:space="preserve"> enjoy loot boxes having nothing to play.</w:t>
       </w:r>
     </w:p>
     <w:p>
@@ -514,36 +604,90 @@
         <w:ind w:firstLine="720"/>
         <w:rPr>
           <w:rFonts w:ascii="Times New Roman" w:hAnsi="Times New Roman" w:cs="Times New Roman"/>
-          <w:b/>
-          <w:bCs/>
-        </w:rPr>
-      </w:pPr>
-      <w:r>
-        <w:rPr>
-          <w:rFonts w:ascii="Times New Roman" w:hAnsi="Times New Roman" w:cs="Times New Roman"/>
-          <w:b/>
-          <w:bCs/>
-        </w:rPr>
-        <w:t>Apply loot boxes to everything in life.</w:t>
-      </w:r>
-      <w:r>
-        <w:rPr>
-          <w:rFonts w:ascii="Times New Roman" w:hAnsi="Times New Roman" w:cs="Times New Roman"/>
-          <w:b/>
-          <w:bCs/>
-        </w:rPr>
-        <w:t xml:space="preserve"> … but that’s </w:t>
-      </w:r>
+        </w:rPr>
+      </w:pPr>
       <w:proofErr w:type="gramStart"/>
       <w:r>
         <w:rPr>
           <w:rFonts w:ascii="Times New Roman" w:hAnsi="Times New Roman" w:cs="Times New Roman"/>
-          <w:b/>
-          <w:bCs/>
-        </w:rPr>
-        <w:t>gambling</w:t>
+        </w:rPr>
+        <w:t>Both of these</w:t>
       </w:r>
       <w:proofErr w:type="gramEnd"/>
+      <w:r>
+        <w:rPr>
+          <w:rFonts w:ascii="Times New Roman" w:hAnsi="Times New Roman" w:cs="Times New Roman"/>
+        </w:rPr>
+        <w:t xml:space="preserve"> thought experiments suggest that </w:t>
+      </w:r>
+      <w:r>
+        <w:rPr>
+          <w:rFonts w:ascii="Times New Roman" w:hAnsi="Times New Roman" w:cs="Times New Roman"/>
+        </w:rPr>
+        <w:t>the universal rule “purchasing loot boxes in games is ethical” leads to no hard contradiction, but it does lead to a contradiction in the purpose of games in general. Games are something to entertain people, if this rule</w:t>
+      </w:r>
+      <w:r>
+        <w:rPr>
+          <w:rFonts w:ascii="Times New Roman" w:hAnsi="Times New Roman" w:cs="Times New Roman"/>
+        </w:rPr>
+        <w:t xml:space="preserve"> were true games would entertain </w:t>
+      </w:r>
+      <w:r>
+        <w:rPr>
+          <w:rFonts w:ascii="Times New Roman" w:hAnsi="Times New Roman" w:cs="Times New Roman"/>
+        </w:rPr>
+        <w:t>fewer</w:t>
+      </w:r>
+      <w:r>
+        <w:rPr>
+          <w:rFonts w:ascii="Times New Roman" w:hAnsi="Times New Roman" w:cs="Times New Roman"/>
+        </w:rPr>
+        <w:t xml:space="preserve"> people because some would be excluded. </w:t>
+      </w:r>
+      <w:proofErr w:type="gramStart"/>
+      <w:r>
+        <w:rPr>
+          <w:rFonts w:ascii="Times New Roman" w:hAnsi="Times New Roman" w:cs="Times New Roman"/>
+        </w:rPr>
+        <w:t>So</w:t>
+      </w:r>
+      <w:proofErr w:type="gramEnd"/>
+      <w:r>
+        <w:rPr>
+          <w:rFonts w:ascii="Times New Roman" w:hAnsi="Times New Roman" w:cs="Times New Roman"/>
+        </w:rPr>
+        <w:t xml:space="preserve"> the goal of games would be harmed if </w:t>
+      </w:r>
+      <w:r>
+        <w:rPr>
+          <w:rFonts w:ascii="Times New Roman" w:hAnsi="Times New Roman" w:cs="Times New Roman"/>
+        </w:rPr>
+        <w:t>“</w:t>
+      </w:r>
+      <w:r>
+        <w:rPr>
+          <w:rFonts w:ascii="Times New Roman" w:hAnsi="Times New Roman" w:cs="Times New Roman"/>
+        </w:rPr>
+        <w:t>purchasing of loot boxes in games is ethical</w:t>
+      </w:r>
+      <w:r>
+        <w:rPr>
+          <w:rFonts w:ascii="Times New Roman" w:hAnsi="Times New Roman" w:cs="Times New Roman"/>
+        </w:rPr>
+        <w:t>”</w:t>
+      </w:r>
+      <w:r>
+        <w:rPr>
+          <w:rFonts w:ascii="Times New Roman" w:hAnsi="Times New Roman" w:cs="Times New Roman"/>
+        </w:rPr>
+        <w:t xml:space="preserve"> was a universal law</w:t>
+      </w:r>
+      <w:r>
+        <w:rPr>
+          <w:rFonts w:ascii="Times New Roman" w:hAnsi="Times New Roman" w:cs="Times New Roman"/>
+        </w:rPr>
+        <w:t>.</w:t>
+      </w:r>
     </w:p>
     <w:p>
       <w:pPr>
@@ -563,7 +707,69 @@
         <w:rPr>
           <w:rFonts w:ascii="Times New Roman" w:hAnsi="Times New Roman" w:cs="Times New Roman"/>
         </w:rPr>
-        <w:t>utilitarianism</w:t>
+        <w:t xml:space="preserve">utilitarianism </w:t>
+      </w:r>
+      <w:r>
+        <w:rPr>
+          <w:rFonts w:ascii="Times New Roman" w:hAnsi="Times New Roman" w:cs="Times New Roman"/>
+        </w:rPr>
+        <w:t>ask</w:t>
+      </w:r>
+      <w:r>
+        <w:rPr>
+          <w:rFonts w:ascii="Times New Roman" w:hAnsi="Times New Roman" w:cs="Times New Roman"/>
+        </w:rPr>
+        <w:t>s</w:t>
+      </w:r>
+      <w:r>
+        <w:rPr>
+          <w:rFonts w:ascii="Times New Roman" w:hAnsi="Times New Roman" w:cs="Times New Roman"/>
+        </w:rPr>
+        <w:t xml:space="preserve"> us to make rules that will increase the happiness of </w:t>
+      </w:r>
+      <w:proofErr w:type="gramStart"/>
+      <w:r>
+        <w:rPr>
+          <w:rFonts w:ascii="Times New Roman" w:hAnsi="Times New Roman" w:cs="Times New Roman"/>
+        </w:rPr>
+        <w:t>society as a whole</w:t>
+      </w:r>
+      <w:proofErr w:type="gramEnd"/>
+      <w:r>
+        <w:rPr>
+          <w:rFonts w:ascii="Times New Roman" w:hAnsi="Times New Roman" w:cs="Times New Roman"/>
+        </w:rPr>
+        <w:t xml:space="preserve"> (Edgar, 2024). As for the rule let</w:t>
+      </w:r>
+      <w:r>
+        <w:rPr>
+          <w:rFonts w:ascii="Times New Roman" w:hAnsi="Times New Roman" w:cs="Times New Roman"/>
+        </w:rPr>
+        <w:t xml:space="preserve"> us</w:t>
+      </w:r>
+      <w:r>
+        <w:rPr>
+          <w:rFonts w:ascii="Times New Roman" w:hAnsi="Times New Roman" w:cs="Times New Roman"/>
+        </w:rPr>
+        <w:t xml:space="preserve"> see </w:t>
+      </w:r>
+      <w:r>
+        <w:rPr>
+          <w:rFonts w:ascii="Times New Roman" w:hAnsi="Times New Roman" w:cs="Times New Roman"/>
+        </w:rPr>
+        <w:t xml:space="preserve">what happens </w:t>
+      </w:r>
+      <w:r>
+        <w:rPr>
+          <w:rFonts w:ascii="Times New Roman" w:hAnsi="Times New Roman" w:cs="Times New Roman"/>
+        </w:rPr>
+        <w:t>if</w:t>
+      </w:r>
+      <w:r>
+        <w:rPr>
+          <w:rFonts w:ascii="Times New Roman" w:hAnsi="Times New Roman" w:cs="Times New Roman"/>
+        </w:rPr>
+        <w:t xml:space="preserve"> we make</w:t>
       </w:r>
       <w:r>
         <w:rPr>
@@ -575,27 +781,7 @@
         <w:rPr>
           <w:rFonts w:ascii="Times New Roman" w:hAnsi="Times New Roman" w:cs="Times New Roman"/>
         </w:rPr>
-        <w:t xml:space="preserve">ask us to make rules that will increase the happiness of </w:t>
-      </w:r>
-      <w:proofErr w:type="gramStart"/>
-      <w:r>
-        <w:rPr>
-          <w:rFonts w:ascii="Times New Roman" w:hAnsi="Times New Roman" w:cs="Times New Roman"/>
-        </w:rPr>
-        <w:t>society as a whole</w:t>
-      </w:r>
-      <w:proofErr w:type="gramEnd"/>
-      <w:r>
-        <w:rPr>
-          <w:rFonts w:ascii="Times New Roman" w:hAnsi="Times New Roman" w:cs="Times New Roman"/>
-        </w:rPr>
-        <w:t xml:space="preserve"> (Edgar, 2024). </w:t>
-      </w:r>
-      <w:r>
-        <w:rPr>
-          <w:rFonts w:ascii="Times New Roman" w:hAnsi="Times New Roman" w:cs="Times New Roman"/>
-        </w:rPr>
-        <w:t xml:space="preserve">As for the rule let see if saying purchasing loot boxes in games in ethical. </w:t>
+        <w:t>the rule</w:t>
       </w:r>
       <w:r>
         <w:rPr>
@@ -607,6 +793,42 @@
         <w:rPr>
           <w:rFonts w:ascii="Times New Roman" w:hAnsi="Times New Roman" w:cs="Times New Roman"/>
         </w:rPr>
+        <w:t>“</w:t>
+      </w:r>
+      <w:r>
+        <w:rPr>
+          <w:rFonts w:ascii="Times New Roman" w:hAnsi="Times New Roman" w:cs="Times New Roman"/>
+        </w:rPr>
+        <w:t>purchasing loot boxes in games i</w:t>
+      </w:r>
+      <w:r>
+        <w:rPr>
+          <w:rFonts w:ascii="Times New Roman" w:hAnsi="Times New Roman" w:cs="Times New Roman"/>
+        </w:rPr>
+        <w:t>s</w:t>
+      </w:r>
+      <w:r>
+        <w:rPr>
+          <w:rFonts w:ascii="Times New Roman" w:hAnsi="Times New Roman" w:cs="Times New Roman"/>
+        </w:rPr>
+        <w:t xml:space="preserve"> ethical</w:t>
+      </w:r>
+      <w:r>
+        <w:rPr>
+          <w:rFonts w:ascii="Times New Roman" w:hAnsi="Times New Roman" w:cs="Times New Roman"/>
+        </w:rPr>
+        <w:t>”</w:t>
+      </w:r>
+      <w:r>
+        <w:rPr>
+          <w:rFonts w:ascii="Times New Roman" w:hAnsi="Times New Roman" w:cs="Times New Roman"/>
+        </w:rPr>
+        <w:t xml:space="preserve">.  </w:t>
+      </w:r>
+      <w:r>
+        <w:rPr>
+          <w:rFonts w:ascii="Times New Roman" w:hAnsi="Times New Roman" w:cs="Times New Roman"/>
+        </w:rPr>
         <w:t>As usual</w:t>
       </w:r>
       <w:r>
@@ -631,7 +853,49 @@
         <w:rPr>
           <w:rFonts w:ascii="Times New Roman" w:hAnsi="Times New Roman" w:cs="Times New Roman"/>
         </w:rPr>
-        <w:t xml:space="preserve"> happiness or utility when considering the ethic</w:t>
+        <w:t xml:space="preserve"> </w:t>
+      </w:r>
+      <w:r>
+        <w:rPr>
+          <w:rFonts w:ascii="Times New Roman" w:hAnsi="Times New Roman" w:cs="Times New Roman"/>
+        </w:rPr>
+        <w:t xml:space="preserve">the </w:t>
+      </w:r>
+      <w:r>
+        <w:rPr>
+          <w:rFonts w:ascii="Times New Roman" w:hAnsi="Times New Roman" w:cs="Times New Roman"/>
+        </w:rPr>
+        <w:t xml:space="preserve">happiness or </w:t>
+      </w:r>
+      <w:r>
+        <w:rPr>
+          <w:rFonts w:ascii="Times New Roman" w:hAnsi="Times New Roman" w:cs="Times New Roman"/>
+        </w:rPr>
+        <w:t xml:space="preserve">the </w:t>
+      </w:r>
+      <w:r>
+        <w:rPr>
+          <w:rFonts w:ascii="Times New Roman" w:hAnsi="Times New Roman" w:cs="Times New Roman"/>
+        </w:rPr>
+        <w:t>utility</w:t>
+      </w:r>
+      <w:r>
+        <w:rPr>
+          <w:rFonts w:ascii="Times New Roman" w:hAnsi="Times New Roman" w:cs="Times New Roman"/>
+        </w:rPr>
+        <w:t xml:space="preserve"> </w:t>
+      </w:r>
+      <w:r>
+        <w:rPr>
+          <w:rFonts w:ascii="Times New Roman" w:hAnsi="Times New Roman" w:cs="Times New Roman"/>
+        </w:rPr>
+        <w:t>is the most difficult part</w:t>
+      </w:r>
+      <w:r>
+        <w:rPr>
+          <w:rFonts w:ascii="Times New Roman" w:hAnsi="Times New Roman" w:cs="Times New Roman"/>
+        </w:rPr>
+        <w:t xml:space="preserve"> when considering the ethic</w:t>
       </w:r>
       <w:r>
         <w:rPr>
@@ -643,13 +907,13 @@
         <w:rPr>
           <w:rFonts w:ascii="Times New Roman" w:hAnsi="Times New Roman" w:cs="Times New Roman"/>
         </w:rPr>
-        <w:t xml:space="preserve"> of rule utilitarianism is the most difficult part. </w:t>
-      </w:r>
-      <w:r>
-        <w:rPr>
-          <w:rFonts w:ascii="Times New Roman" w:hAnsi="Times New Roman" w:cs="Times New Roman"/>
-        </w:rPr>
-        <w:t>For example, does b</w:t>
+        <w:t xml:space="preserve"> of rule utilitarianism. </w:t>
+      </w:r>
+      <w:r>
+        <w:rPr>
+          <w:rFonts w:ascii="Times New Roman" w:hAnsi="Times New Roman" w:cs="Times New Roman"/>
+        </w:rPr>
+        <w:t>For example, b</w:t>
       </w:r>
       <w:r>
         <w:rPr>
@@ -667,7 +931,7 @@
         <w:rPr>
           <w:rFonts w:ascii="Times New Roman" w:hAnsi="Times New Roman" w:cs="Times New Roman"/>
         </w:rPr>
-        <w:t>” does this money increase the utility by enough to off set</w:t>
+        <w:t>” does this money increase the utility by enough to offset</w:t>
       </w:r>
       <w:r>
         <w:rPr>
@@ -694,7 +958,13 @@
         <w:rPr>
           <w:rFonts w:ascii="Times New Roman" w:hAnsi="Times New Roman" w:cs="Times New Roman"/>
         </w:rPr>
-        <w:t xml:space="preserve">It was said that “About 48% of the participants who bought loot boxes said that loot boxes increased their gaming experience, while 18% said loot boxes decreased their </w:t>
+        <w:t>Let us start by not talking about money though. I</w:t>
+      </w:r>
+      <w:r>
+        <w:rPr>
+          <w:rFonts w:ascii="Times New Roman" w:hAnsi="Times New Roman" w:cs="Times New Roman"/>
+        </w:rPr>
+        <w:t xml:space="preserve">t was said that “About 48% of the participants who bought loot boxes said that loot boxes increased their gaming experience, while 18% said loot boxes decreased their </w:t>
       </w:r>
       <w:r>
         <w:rPr>
@@ -706,19 +976,25 @@
         <w:rPr>
           <w:rFonts w:ascii="Times New Roman" w:hAnsi="Times New Roman" w:cs="Times New Roman"/>
         </w:rPr>
-        <w:t>Li et al., 2019)</w:t>
-      </w:r>
-      <w:r>
-        <w:rPr>
-          <w:rFonts w:ascii="Times New Roman" w:hAnsi="Times New Roman" w:cs="Times New Roman"/>
-        </w:rPr>
-        <w:t xml:space="preserve">. </w:t>
-      </w:r>
-      <w:r>
-        <w:rPr>
-          <w:rFonts w:ascii="Times New Roman" w:hAnsi="Times New Roman" w:cs="Times New Roman"/>
-        </w:rPr>
-        <w:t xml:space="preserve">This would suggest that loot boxes increase the overall happiness of the people that use them. But </w:t>
+        <w:t xml:space="preserve">Li et al., 2019). </w:t>
+      </w:r>
+      <w:r>
+        <w:rPr>
+          <w:rFonts w:ascii="Times New Roman" w:hAnsi="Times New Roman" w:cs="Times New Roman"/>
+        </w:rPr>
+        <w:t xml:space="preserve">This would suggest that loot boxes increase the overall happiness of the people </w:t>
+      </w:r>
+      <w:r>
+        <w:rPr>
+          <w:rFonts w:ascii="Times New Roman" w:hAnsi="Times New Roman" w:cs="Times New Roman"/>
+        </w:rPr>
+        <w:t>who</w:t>
+      </w:r>
+      <w:r>
+        <w:rPr>
+          <w:rFonts w:ascii="Times New Roman" w:hAnsi="Times New Roman" w:cs="Times New Roman"/>
+        </w:rPr>
+        <w:t xml:space="preserve"> use them. But </w:t>
       </w:r>
       <w:r>
         <w:rPr>
@@ -748,13 +1024,7 @@
         <w:rPr>
           <w:rFonts w:ascii="Times New Roman" w:hAnsi="Times New Roman" w:cs="Times New Roman"/>
         </w:rPr>
-        <w:t xml:space="preserve"> </w:t>
-      </w:r>
-      <w:r>
-        <w:rPr>
-          <w:rFonts w:ascii="Times New Roman" w:hAnsi="Times New Roman" w:cs="Times New Roman"/>
-        </w:rPr>
-        <w:t>(</w:t>
+        <w:t xml:space="preserve"> (</w:t>
       </w:r>
       <w:proofErr w:type="spellStart"/>
       <w:r>
@@ -768,19 +1038,44 @@
         <w:rPr>
           <w:rFonts w:ascii="Times New Roman" w:hAnsi="Times New Roman" w:cs="Times New Roman"/>
         </w:rPr>
-        <w:t xml:space="preserve"> et al., 2019)</w:t>
-      </w:r>
-      <w:r>
-        <w:rPr>
-          <w:rFonts w:ascii="Times New Roman" w:hAnsi="Times New Roman" w:cs="Times New Roman"/>
-        </w:rPr>
-        <w:t>.</w:t>
-      </w:r>
-      <w:r>
-        <w:rPr>
-          <w:rFonts w:ascii="Times New Roman" w:hAnsi="Times New Roman" w:cs="Times New Roman"/>
-        </w:rPr>
-        <w:t xml:space="preserve"> All the rest of the people that bought loot boxes could have had fun without the loot </w:t>
+        <w:t xml:space="preserve"> et al., 2019).</w:t>
+      </w:r>
+      <w:r>
+        <w:rPr>
+          <w:rFonts w:ascii="Times New Roman" w:hAnsi="Times New Roman" w:cs="Times New Roman"/>
+        </w:rPr>
+        <w:t xml:space="preserve"> All the rest of the people </w:t>
+      </w:r>
+      <w:r>
+        <w:rPr>
+          <w:rFonts w:ascii="Times New Roman" w:hAnsi="Times New Roman" w:cs="Times New Roman"/>
+        </w:rPr>
+        <w:t>who</w:t>
+      </w:r>
+      <w:r>
+        <w:rPr>
+          <w:rFonts w:ascii="Times New Roman" w:hAnsi="Times New Roman" w:cs="Times New Roman"/>
+        </w:rPr>
+        <w:t xml:space="preserve"> bought loot boxes </w:t>
+      </w:r>
+      <w:r>
+        <w:rPr>
+          <w:rFonts w:ascii="Times New Roman" w:hAnsi="Times New Roman" w:cs="Times New Roman"/>
+        </w:rPr>
+        <w:t>would</w:t>
+      </w:r>
+      <w:r>
+        <w:rPr>
+          <w:rFonts w:ascii="Times New Roman" w:hAnsi="Times New Roman" w:cs="Times New Roman"/>
+        </w:rPr>
+        <w:t xml:space="preserve"> have had fun without the </w:t>
+      </w:r>
+      <w:r>
+        <w:rPr>
+          <w:rFonts w:ascii="Times New Roman" w:hAnsi="Times New Roman" w:cs="Times New Roman"/>
+        </w:rPr>
+        <w:lastRenderedPageBreak/>
+        <w:t xml:space="preserve">loot </w:t>
       </w:r>
       <w:r>
         <w:rPr>
@@ -792,7 +1087,43 @@
         <w:rPr>
           <w:rFonts w:ascii="Times New Roman" w:hAnsi="Times New Roman" w:cs="Times New Roman"/>
         </w:rPr>
-        <w:t xml:space="preserve"> part, if the rewards were distributed differently even if they were paid rewards.</w:t>
+        <w:t xml:space="preserve"> part, the rewards </w:t>
+      </w:r>
+      <w:r>
+        <w:rPr>
+          <w:rFonts w:ascii="Times New Roman" w:hAnsi="Times New Roman" w:cs="Times New Roman"/>
+        </w:rPr>
+        <w:t>could have been</w:t>
+      </w:r>
+      <w:r>
+        <w:rPr>
+          <w:rFonts w:ascii="Times New Roman" w:hAnsi="Times New Roman" w:cs="Times New Roman"/>
+        </w:rPr>
+        <w:t xml:space="preserve"> distributed </w:t>
+      </w:r>
+      <w:r>
+        <w:rPr>
+          <w:rFonts w:ascii="Times New Roman" w:hAnsi="Times New Roman" w:cs="Times New Roman"/>
+        </w:rPr>
+        <w:t xml:space="preserve">in a </w:t>
+      </w:r>
+      <w:r>
+        <w:rPr>
+          <w:rFonts w:ascii="Times New Roman" w:hAnsi="Times New Roman" w:cs="Times New Roman"/>
+        </w:rPr>
+        <w:t>different</w:t>
+      </w:r>
+      <w:r>
+        <w:rPr>
+          <w:rFonts w:ascii="Times New Roman" w:hAnsi="Times New Roman" w:cs="Times New Roman"/>
+        </w:rPr>
+        <w:t xml:space="preserve"> way,</w:t>
+      </w:r>
+      <w:r>
+        <w:rPr>
+          <w:rFonts w:ascii="Times New Roman" w:hAnsi="Times New Roman" w:cs="Times New Roman"/>
+        </w:rPr>
+        <w:t xml:space="preserve"> even if they were paid rewards.</w:t>
       </w:r>
     </w:p>
     <w:p>
@@ -807,7 +1138,31 @@
         <w:rPr>
           <w:rFonts w:ascii="Times New Roman" w:hAnsi="Times New Roman" w:cs="Times New Roman"/>
         </w:rPr>
-        <w:t xml:space="preserve">So currently loot boxes add utils to about 16% of people and loose utils on 18% how much of each is impossible for me to say, but </w:t>
+        <w:t>So currently loot boxes add utils to about 16% of people and lose utils</w:t>
+      </w:r>
+      <w:r>
+        <w:rPr>
+          <w:rFonts w:ascii="Times New Roman" w:hAnsi="Times New Roman" w:cs="Times New Roman"/>
+        </w:rPr>
+        <w:t xml:space="preserve"> to</w:t>
+      </w:r>
+      <w:r>
+        <w:rPr>
+          <w:rFonts w:ascii="Times New Roman" w:hAnsi="Times New Roman" w:cs="Times New Roman"/>
+        </w:rPr>
+        <w:t xml:space="preserve"> 18%</w:t>
+      </w:r>
+      <w:r>
+        <w:rPr>
+          <w:rFonts w:ascii="Times New Roman" w:hAnsi="Times New Roman" w:cs="Times New Roman"/>
+        </w:rPr>
+        <w:t>,</w:t>
+      </w:r>
+      <w:r>
+        <w:rPr>
+          <w:rFonts w:ascii="Times New Roman" w:hAnsi="Times New Roman" w:cs="Times New Roman"/>
+        </w:rPr>
+        <w:t xml:space="preserve"> how much of each is impossible for me to say, but </w:t>
       </w:r>
       <w:r>
         <w:rPr>
@@ -819,21 +1174,7 @@
         <w:rPr>
           <w:rFonts w:ascii="Times New Roman" w:hAnsi="Times New Roman" w:cs="Times New Roman"/>
         </w:rPr>
-        <w:t xml:space="preserve"> they don’t </w:t>
-      </w:r>
-      <w:proofErr w:type="gramStart"/>
-      <w:r>
-        <w:rPr>
-          <w:rFonts w:ascii="Times New Roman" w:hAnsi="Times New Roman" w:cs="Times New Roman"/>
-        </w:rPr>
-        <w:t>seems</w:t>
-      </w:r>
-      <w:proofErr w:type="gramEnd"/>
-      <w:r>
-        <w:rPr>
-          <w:rFonts w:ascii="Times New Roman" w:hAnsi="Times New Roman" w:cs="Times New Roman"/>
-        </w:rPr>
-        <w:t xml:space="preserve"> to add or hurt much. </w:t>
+        <w:t xml:space="preserve"> they don’t seem to add or hurt much. </w:t>
       </w:r>
       <w:r>
         <w:rPr>
@@ -845,7 +1186,31 @@
         <w:rPr>
           <w:rFonts w:ascii="Times New Roman" w:hAnsi="Times New Roman" w:cs="Times New Roman"/>
         </w:rPr>
-        <w:t xml:space="preserve"> lets look from another perspective. Money</w:t>
+        <w:t xml:space="preserve"> let</w:t>
+      </w:r>
+      <w:r>
+        <w:rPr>
+          <w:rFonts w:ascii="Times New Roman" w:hAnsi="Times New Roman" w:cs="Times New Roman"/>
+        </w:rPr>
+        <w:t xml:space="preserve"> us</w:t>
+      </w:r>
+      <w:r>
+        <w:rPr>
+          <w:rFonts w:ascii="Times New Roman" w:hAnsi="Times New Roman" w:cs="Times New Roman"/>
+        </w:rPr>
+        <w:t xml:space="preserve"> look from another perspective. Money</w:t>
+      </w:r>
+      <w:r>
+        <w:rPr>
+          <w:rFonts w:ascii="Times New Roman" w:hAnsi="Times New Roman" w:cs="Times New Roman"/>
+        </w:rPr>
+        <w:t xml:space="preserve"> is a</w:t>
+      </w:r>
+      <w:r>
+        <w:rPr>
+          <w:rFonts w:ascii="Times New Roman" w:hAnsi="Times New Roman" w:cs="Times New Roman"/>
+        </w:rPr>
+        <w:t xml:space="preserve"> nice tangible thing that we can evaluate. A lot of people spend money on loot boxes. The question is does this money changing hands help or hurt? Well</w:t>
       </w:r>
       <w:r>
         <w:rPr>
@@ -857,14 +1222,7 @@
         <w:rPr>
           <w:rFonts w:ascii="Times New Roman" w:hAnsi="Times New Roman" w:cs="Times New Roman"/>
         </w:rPr>
-        <w:t xml:space="preserve"> the nice tangible thing that we can evaluate. A lot of people spend money on loot boxes. The question is does this money changing hands help or </w:t>
-      </w:r>
-      <w:r>
-        <w:rPr>
-          <w:rFonts w:ascii="Times New Roman" w:hAnsi="Times New Roman" w:cs="Times New Roman"/>
-        </w:rPr>
-        <w:lastRenderedPageBreak/>
-        <w:t>hurt? Well</w:t>
+        <w:t xml:space="preserve"> it funds people making games</w:t>
       </w:r>
       <w:r>
         <w:rPr>
@@ -876,7 +1234,7 @@
         <w:rPr>
           <w:rFonts w:ascii="Times New Roman" w:hAnsi="Times New Roman" w:cs="Times New Roman"/>
         </w:rPr>
-        <w:t xml:space="preserve"> it funds people making games and games give a lot of happiness to a lot of people</w:t>
+        <w:t xml:space="preserve"> and games give a lot of happiness to a lot of people</w:t>
       </w:r>
       <w:r>
         <w:rPr>
@@ -909,13 +1267,79 @@
         <w:rPr>
           <w:rFonts w:ascii="Times New Roman" w:hAnsi="Times New Roman" w:cs="Times New Roman"/>
         </w:rPr>
-        <w:t xml:space="preserve">This bring the next very complex point that will need assumptions, if loot boxes let game companies make more money does that increase utils? The assumption, happiness or utils goes down per dollar the more money you have, so giving lots of money to a single person is less effective happiness wise than splitting that same money to multiple parties. First situation, small companies or just single people making games and the game doesn’t make much money from loot boxes. Does the increase in money for the developer increase or decrease overall utils? I would say it is a net zero some people lost money some gain money, not much difference in utils. </w:t>
-      </w:r>
-      <w:r>
-        <w:rPr>
-          <w:rFonts w:ascii="Times New Roman" w:hAnsi="Times New Roman" w:cs="Times New Roman"/>
-        </w:rPr>
-        <w:t>Second situation</w:t>
+        <w:t>This bring</w:t>
+      </w:r>
+      <w:r>
+        <w:rPr>
+          <w:rFonts w:ascii="Times New Roman" w:hAnsi="Times New Roman" w:cs="Times New Roman"/>
+        </w:rPr>
+        <w:t>s</w:t>
+      </w:r>
+      <w:r>
+        <w:rPr>
+          <w:rFonts w:ascii="Times New Roman" w:hAnsi="Times New Roman" w:cs="Times New Roman"/>
+        </w:rPr>
+        <w:t xml:space="preserve"> the next very complex point that will need assumptions, if loot boxes let game companies make more money does that increase utils? The assumption, happiness or utils go down per dollar the more money you have, so giving lots of money to a single person is less effective happiness</w:t>
+      </w:r>
+      <w:r>
+        <w:rPr>
+          <w:rFonts w:ascii="Times New Roman" w:hAnsi="Times New Roman" w:cs="Times New Roman"/>
+        </w:rPr>
+        <w:t>-</w:t>
+      </w:r>
+      <w:r>
+        <w:rPr>
+          <w:rFonts w:ascii="Times New Roman" w:hAnsi="Times New Roman" w:cs="Times New Roman"/>
+        </w:rPr>
+        <w:t xml:space="preserve">wise than splitting that same money to multiple parties. </w:t>
+      </w:r>
+      <w:r>
+        <w:rPr>
+          <w:rFonts w:ascii="Times New Roman" w:hAnsi="Times New Roman" w:cs="Times New Roman"/>
+        </w:rPr>
+        <w:t>The f</w:t>
+      </w:r>
+      <w:r>
+        <w:rPr>
+          <w:rFonts w:ascii="Times New Roman" w:hAnsi="Times New Roman" w:cs="Times New Roman"/>
+        </w:rPr>
+        <w:t xml:space="preserve">irst situation </w:t>
+      </w:r>
+      <w:r>
+        <w:rPr>
+          <w:rFonts w:ascii="Times New Roman" w:hAnsi="Times New Roman" w:cs="Times New Roman"/>
+        </w:rPr>
+        <w:t xml:space="preserve">is </w:t>
+      </w:r>
+      <w:r>
+        <w:rPr>
+          <w:rFonts w:ascii="Times New Roman" w:hAnsi="Times New Roman" w:cs="Times New Roman"/>
+        </w:rPr>
+        <w:t>small companies or just single people making games and the game doesn’t make much money from loot boxes. Does the increase in money for the developer increase or decrease overall utils? I would say it is a net zero some people los</w:t>
+      </w:r>
+      <w:r>
+        <w:rPr>
+          <w:rFonts w:ascii="Times New Roman" w:hAnsi="Times New Roman" w:cs="Times New Roman"/>
+        </w:rPr>
+        <w:t>e</w:t>
+      </w:r>
+      <w:r>
+        <w:rPr>
+          <w:rFonts w:ascii="Times New Roman" w:hAnsi="Times New Roman" w:cs="Times New Roman"/>
+        </w:rPr>
+        <w:t xml:space="preserve"> money some gain money, not much difference in utils. </w:t>
+      </w:r>
+      <w:r>
+        <w:rPr>
+          <w:rFonts w:ascii="Times New Roman" w:hAnsi="Times New Roman" w:cs="Times New Roman"/>
+        </w:rPr>
+        <w:t>The s</w:t>
+      </w:r>
+      <w:r>
+        <w:rPr>
+          <w:rFonts w:ascii="Times New Roman" w:hAnsi="Times New Roman" w:cs="Times New Roman"/>
+        </w:rPr>
+        <w:t>econd situation</w:t>
       </w:r>
       <w:r>
         <w:rPr>
@@ -963,7 +1387,43 @@
         <w:rPr>
           <w:rFonts w:ascii="Times New Roman" w:hAnsi="Times New Roman" w:cs="Times New Roman"/>
         </w:rPr>
-        <w:t xml:space="preserve"> share holders, this make the money gained from loot boxes automatically be given, after paying employees, to people that can afford to buy shares. Since someone who can afford to buy shares are generally better off than </w:t>
+        <w:t xml:space="preserve"> shareholders, this make</w:t>
+      </w:r>
+      <w:r>
+        <w:rPr>
+          <w:rFonts w:ascii="Times New Roman" w:hAnsi="Times New Roman" w:cs="Times New Roman"/>
+        </w:rPr>
+        <w:t>s</w:t>
+      </w:r>
+      <w:r>
+        <w:rPr>
+          <w:rFonts w:ascii="Times New Roman" w:hAnsi="Times New Roman" w:cs="Times New Roman"/>
+        </w:rPr>
+        <w:t xml:space="preserve"> the money gained from loot boxes automatically be given, after paying employees, to people </w:t>
+      </w:r>
+      <w:r>
+        <w:rPr>
+          <w:rFonts w:ascii="Times New Roman" w:hAnsi="Times New Roman" w:cs="Times New Roman"/>
+        </w:rPr>
+        <w:t>who</w:t>
+      </w:r>
+      <w:r>
+        <w:rPr>
+          <w:rFonts w:ascii="Times New Roman" w:hAnsi="Times New Roman" w:cs="Times New Roman"/>
+        </w:rPr>
+        <w:t xml:space="preserve"> can afford to buy shares. Since someone who can afford to buy shares </w:t>
+      </w:r>
+      <w:r>
+        <w:rPr>
+          <w:rFonts w:ascii="Times New Roman" w:hAnsi="Times New Roman" w:cs="Times New Roman"/>
+        </w:rPr>
+        <w:t>is</w:t>
+      </w:r>
+      <w:r>
+        <w:rPr>
+          <w:rFonts w:ascii="Times New Roman" w:hAnsi="Times New Roman" w:cs="Times New Roman"/>
+        </w:rPr>
+        <w:t xml:space="preserve"> generally better off than </w:t>
       </w:r>
       <w:r>
         <w:rPr>
@@ -999,52 +1459,97 @@
         <w:rPr>
           <w:rFonts w:ascii="Times New Roman" w:hAnsi="Times New Roman" w:cs="Times New Roman"/>
         </w:rPr>
-        <w:t xml:space="preserve"> large private company</w:t>
-      </w:r>
-      <w:r>
-        <w:rPr>
-          <w:rFonts w:ascii="Times New Roman" w:hAnsi="Times New Roman" w:cs="Times New Roman"/>
-        </w:rPr>
-        <w:t>.</w:t>
-      </w:r>
-      <w:r>
-        <w:rPr>
-          <w:rFonts w:ascii="Times New Roman" w:hAnsi="Times New Roman" w:cs="Times New Roman"/>
-        </w:rPr>
         <w:t xml:space="preserve"> </w:t>
       </w:r>
       <w:r>
         <w:rPr>
           <w:rFonts w:ascii="Times New Roman" w:hAnsi="Times New Roman" w:cs="Times New Roman"/>
         </w:rPr>
-        <w:t>I</w:t>
-      </w:r>
-      <w:r>
-        <w:rPr>
-          <w:rFonts w:ascii="Times New Roman" w:hAnsi="Times New Roman" w:cs="Times New Roman"/>
-        </w:rPr>
-        <w:t xml:space="preserve">n this scenario it really makes a difference how the money gets distributed. </w:t>
-      </w:r>
-      <w:r>
-        <w:rPr>
-          <w:rFonts w:ascii="Times New Roman" w:hAnsi="Times New Roman" w:cs="Times New Roman"/>
-          <w:highlight w:val="yellow"/>
-        </w:rPr>
-        <w:t xml:space="preserve">The more the money is split evenly the closer to net zero the change </w:t>
-      </w:r>
-      <w:r>
-        <w:rPr>
-          <w:rFonts w:ascii="Times New Roman" w:hAnsi="Times New Roman" w:cs="Times New Roman"/>
-          <w:highlight w:val="yellow"/>
-        </w:rPr>
-        <w:t xml:space="preserve">in utils </w:t>
-      </w:r>
-      <w:r>
-        <w:rPr>
-          <w:rFonts w:ascii="Times New Roman" w:hAnsi="Times New Roman" w:cs="Times New Roman"/>
-          <w:highlight w:val="yellow"/>
-        </w:rPr>
-        <w:t>from money gained through loot boxes is net zero.</w:t>
+        <w:t xml:space="preserve">a </w:t>
+      </w:r>
+      <w:r>
+        <w:rPr>
+          <w:rFonts w:ascii="Times New Roman" w:hAnsi="Times New Roman" w:cs="Times New Roman"/>
+        </w:rPr>
+        <w:t>large private company</w:t>
+      </w:r>
+      <w:r>
+        <w:rPr>
+          <w:rFonts w:ascii="Times New Roman" w:hAnsi="Times New Roman" w:cs="Times New Roman"/>
+        </w:rPr>
+        <w:t>. I</w:t>
+      </w:r>
+      <w:r>
+        <w:rPr>
+          <w:rFonts w:ascii="Times New Roman" w:hAnsi="Times New Roman" w:cs="Times New Roman"/>
+        </w:rPr>
+        <w:t>n this scenario</w:t>
+      </w:r>
+      <w:r>
+        <w:rPr>
+          <w:rFonts w:ascii="Times New Roman" w:hAnsi="Times New Roman" w:cs="Times New Roman"/>
+        </w:rPr>
+        <w:t>,</w:t>
+      </w:r>
+      <w:r>
+        <w:rPr>
+          <w:rFonts w:ascii="Times New Roman" w:hAnsi="Times New Roman" w:cs="Times New Roman"/>
+        </w:rPr>
+        <w:t xml:space="preserve"> it really makes a difference how the money gets distributed. </w:t>
+      </w:r>
+      <w:r>
+        <w:rPr>
+          <w:rFonts w:ascii="Times New Roman" w:hAnsi="Times New Roman" w:cs="Times New Roman"/>
+        </w:rPr>
+        <w:t>The more the money</w:t>
+      </w:r>
+      <w:r>
+        <w:rPr>
+          <w:rFonts w:ascii="Times New Roman" w:hAnsi="Times New Roman" w:cs="Times New Roman"/>
+        </w:rPr>
+        <w:t xml:space="preserve"> from loot boxes</w:t>
+      </w:r>
+      <w:r>
+        <w:rPr>
+          <w:rFonts w:ascii="Times New Roman" w:hAnsi="Times New Roman" w:cs="Times New Roman"/>
+        </w:rPr>
+        <w:t xml:space="preserve"> is split evenly </w:t>
+      </w:r>
+      <w:r>
+        <w:rPr>
+          <w:rFonts w:ascii="Times New Roman" w:hAnsi="Times New Roman" w:cs="Times New Roman"/>
+        </w:rPr>
+        <w:t>to everyone in the company</w:t>
+      </w:r>
+      <w:r>
+        <w:rPr>
+          <w:rFonts w:ascii="Times New Roman" w:hAnsi="Times New Roman" w:cs="Times New Roman"/>
+        </w:rPr>
+        <w:t>,</w:t>
+      </w:r>
+      <w:r>
+        <w:rPr>
+          <w:rFonts w:ascii="Times New Roman" w:hAnsi="Times New Roman" w:cs="Times New Roman"/>
+        </w:rPr>
+        <w:t xml:space="preserve"> </w:t>
+      </w:r>
+      <w:r>
+        <w:rPr>
+          <w:rFonts w:ascii="Times New Roman" w:hAnsi="Times New Roman" w:cs="Times New Roman"/>
+        </w:rPr>
+        <w:t>the closer t</w:t>
+      </w:r>
+      <w:r>
+        <w:rPr>
+          <w:rFonts w:ascii="Times New Roman" w:hAnsi="Times New Roman" w:cs="Times New Roman"/>
+        </w:rPr>
+        <w:t>hese loot boxes get to</w:t>
+      </w:r>
+      <w:r>
+        <w:rPr>
+          <w:rFonts w:ascii="Times New Roman" w:hAnsi="Times New Roman" w:cs="Times New Roman"/>
+        </w:rPr>
+        <w:t xml:space="preserve"> net zero utils.</w:t>
       </w:r>
       <w:r>
         <w:rPr>
@@ -1065,21 +1570,140 @@
         <w:rPr>
           <w:rFonts w:ascii="Times New Roman" w:hAnsi="Times New Roman" w:cs="Times New Roman"/>
         </w:rPr>
-        <w:t xml:space="preserve">Overall, I would say the rule of loot boxes being ethical cause a loss of utils or happiness. Most games that have loot boxes are large public companies. This companies on average do not distribute the wealth they gain through their games well to their </w:t>
-      </w:r>
-      <w:proofErr w:type="gramStart"/>
-      <w:r>
-        <w:rPr>
-          <w:rFonts w:ascii="Times New Roman" w:hAnsi="Times New Roman" w:cs="Times New Roman"/>
-        </w:rPr>
-        <w:t>employees, and</w:t>
-      </w:r>
-      <w:proofErr w:type="gramEnd"/>
-      <w:r>
-        <w:rPr>
-          <w:rFonts w:ascii="Times New Roman" w:hAnsi="Times New Roman" w:cs="Times New Roman"/>
-        </w:rPr>
-        <w:t xml:space="preserve"> have been making games even before loot boxes were in games so the amount of games being produced has not increased from these companies because of loot boxes.</w:t>
+        <w:lastRenderedPageBreak/>
+        <w:t xml:space="preserve">Overall, I would say the rule </w:t>
+      </w:r>
+      <w:r>
+        <w:rPr>
+          <w:rFonts w:ascii="Times New Roman" w:hAnsi="Times New Roman" w:cs="Times New Roman"/>
+        </w:rPr>
+        <w:t>“purchasing</w:t>
+      </w:r>
+      <w:r>
+        <w:rPr>
+          <w:rFonts w:ascii="Times New Roman" w:hAnsi="Times New Roman" w:cs="Times New Roman"/>
+        </w:rPr>
+        <w:t xml:space="preserve"> loot boxes</w:t>
+      </w:r>
+      <w:r>
+        <w:rPr>
+          <w:rFonts w:ascii="Times New Roman" w:hAnsi="Times New Roman" w:cs="Times New Roman"/>
+        </w:rPr>
+        <w:t xml:space="preserve"> in games is </w:t>
+      </w:r>
+      <w:r>
+        <w:rPr>
+          <w:rFonts w:ascii="Times New Roman" w:hAnsi="Times New Roman" w:cs="Times New Roman"/>
+        </w:rPr>
+        <w:t>ethical</w:t>
+      </w:r>
+      <w:r>
+        <w:rPr>
+          <w:rFonts w:ascii="Times New Roman" w:hAnsi="Times New Roman" w:cs="Times New Roman"/>
+        </w:rPr>
+        <w:t>”</w:t>
+      </w:r>
+      <w:r>
+        <w:rPr>
+          <w:rFonts w:ascii="Times New Roman" w:hAnsi="Times New Roman" w:cs="Times New Roman"/>
+        </w:rPr>
+        <w:t xml:space="preserve"> cause</w:t>
+      </w:r>
+      <w:r>
+        <w:rPr>
+          <w:rFonts w:ascii="Times New Roman" w:hAnsi="Times New Roman" w:cs="Times New Roman"/>
+        </w:rPr>
+        <w:t>s</w:t>
+      </w:r>
+      <w:r>
+        <w:rPr>
+          <w:rFonts w:ascii="Times New Roman" w:hAnsi="Times New Roman" w:cs="Times New Roman"/>
+        </w:rPr>
+        <w:t xml:space="preserve"> a loss of utils or happiness</w:t>
+      </w:r>
+      <w:r>
+        <w:rPr>
+          <w:rFonts w:ascii="Times New Roman" w:hAnsi="Times New Roman" w:cs="Times New Roman"/>
+        </w:rPr>
+        <w:t>, so we should not use it</w:t>
+      </w:r>
+      <w:r>
+        <w:rPr>
+          <w:rFonts w:ascii="Times New Roman" w:hAnsi="Times New Roman" w:cs="Times New Roman"/>
+        </w:rPr>
+        <w:t>. Most games that have loot boxes are large public companies. Th</w:t>
+      </w:r>
+      <w:r>
+        <w:rPr>
+          <w:rFonts w:ascii="Times New Roman" w:hAnsi="Times New Roman" w:cs="Times New Roman"/>
+        </w:rPr>
+        <w:t>ese</w:t>
+      </w:r>
+      <w:r>
+        <w:rPr>
+          <w:rFonts w:ascii="Times New Roman" w:hAnsi="Times New Roman" w:cs="Times New Roman"/>
+        </w:rPr>
+        <w:t xml:space="preserve"> companies on average do not distribute the wealth they gain through their games well to their </w:t>
+      </w:r>
+      <w:r>
+        <w:rPr>
+          <w:rFonts w:ascii="Times New Roman" w:hAnsi="Times New Roman" w:cs="Times New Roman"/>
+        </w:rPr>
+        <w:t>employees. These companies</w:t>
+      </w:r>
+      <w:r>
+        <w:rPr>
+          <w:rFonts w:ascii="Times New Roman" w:hAnsi="Times New Roman" w:cs="Times New Roman"/>
+        </w:rPr>
+        <w:t xml:space="preserve"> </w:t>
+      </w:r>
+      <w:r>
+        <w:rPr>
+          <w:rFonts w:ascii="Times New Roman" w:hAnsi="Times New Roman" w:cs="Times New Roman"/>
+        </w:rPr>
+        <w:t xml:space="preserve">were also </w:t>
+      </w:r>
+      <w:r>
+        <w:rPr>
+          <w:rFonts w:ascii="Times New Roman" w:hAnsi="Times New Roman" w:cs="Times New Roman"/>
+        </w:rPr>
+        <w:t xml:space="preserve">making games before loot boxes were in </w:t>
+      </w:r>
+      <w:r>
+        <w:rPr>
+          <w:rFonts w:ascii="Times New Roman" w:hAnsi="Times New Roman" w:cs="Times New Roman"/>
+        </w:rPr>
+        <w:t>them</w:t>
+      </w:r>
+      <w:r>
+        <w:rPr>
+          <w:rFonts w:ascii="Times New Roman" w:hAnsi="Times New Roman" w:cs="Times New Roman"/>
+        </w:rPr>
+        <w:t xml:space="preserve"> so the </w:t>
+      </w:r>
+      <w:r>
+        <w:rPr>
+          <w:rFonts w:ascii="Times New Roman" w:hAnsi="Times New Roman" w:cs="Times New Roman"/>
+        </w:rPr>
+        <w:t>number</w:t>
+      </w:r>
+      <w:r>
+        <w:rPr>
+          <w:rFonts w:ascii="Times New Roman" w:hAnsi="Times New Roman" w:cs="Times New Roman"/>
+        </w:rPr>
+        <w:t xml:space="preserve"> of games being produced has not increased</w:t>
+      </w:r>
+      <w:r>
+        <w:rPr>
+          <w:rFonts w:ascii="Times New Roman" w:hAnsi="Times New Roman" w:cs="Times New Roman"/>
+        </w:rPr>
+        <w:t xml:space="preserve">, from these companies, </w:t>
+      </w:r>
+      <w:r>
+        <w:rPr>
+          <w:rFonts w:ascii="Times New Roman" w:hAnsi="Times New Roman" w:cs="Times New Roman"/>
+        </w:rPr>
+        <w:t>because of loot boxes.</w:t>
       </w:r>
     </w:p>
     <w:p>
@@ -1094,26 +1718,187 @@
         <w:rPr>
           <w:rFonts w:ascii="Times New Roman" w:hAnsi="Times New Roman" w:cs="Times New Roman"/>
         </w:rPr>
-        <w:t xml:space="preserve">Strangely social contract theory creates a perfect situation to talk about how loot boxes are gambling. Loot boxes are very much like gambling. They have highs and lows like gambling. </w:t>
-      </w:r>
-      <w:r>
-        <w:rPr>
-          <w:rFonts w:ascii="Times New Roman" w:hAnsi="Times New Roman" w:cs="Times New Roman"/>
-        </w:rPr>
-        <w:lastRenderedPageBreak/>
-        <w:t>You pay money to potentially receive a reward like gambling. They create the same feeling in people as gambling. There is a lot of legal arguments about how loot boxes aren’t gambling, some of them hinge on since you are</w:t>
-      </w:r>
-      <w:r>
-        <w:rPr>
-          <w:rFonts w:ascii="Times New Roman" w:hAnsi="Times New Roman" w:cs="Times New Roman"/>
-        </w:rPr>
-        <w:t xml:space="preserve"> not getting real world value from the loot boxes you are </w:t>
-      </w:r>
-      <w:r>
-        <w:rPr>
-          <w:rFonts w:ascii="Times New Roman" w:hAnsi="Times New Roman" w:cs="Times New Roman"/>
-        </w:rPr>
-        <w:t xml:space="preserve">buying. </w:t>
+        <w:t xml:space="preserve">Loot boxes are very much like gambling. They have highs and lows like gambling. You pay money to potentially receive a reward like gambling. </w:t>
+      </w:r>
+      <w:r>
+        <w:rPr>
+          <w:rFonts w:ascii="Times New Roman" w:hAnsi="Times New Roman" w:cs="Times New Roman"/>
+        </w:rPr>
+        <w:t>Although t</w:t>
+      </w:r>
+      <w:r>
+        <w:rPr>
+          <w:rFonts w:ascii="Times New Roman" w:hAnsi="Times New Roman" w:cs="Times New Roman"/>
+        </w:rPr>
+        <w:t xml:space="preserve">here </w:t>
+      </w:r>
+      <w:r>
+        <w:rPr>
+          <w:rFonts w:ascii="Times New Roman" w:hAnsi="Times New Roman" w:cs="Times New Roman"/>
+        </w:rPr>
+        <w:t>are</w:t>
+      </w:r>
+      <w:r>
+        <w:rPr>
+          <w:rFonts w:ascii="Times New Roman" w:hAnsi="Times New Roman" w:cs="Times New Roman"/>
+        </w:rPr>
+        <w:t xml:space="preserve"> a lot of legal arguments about how loot boxes aren’t gambling, some of th</w:t>
+      </w:r>
+      <w:r>
+        <w:rPr>
+          <w:rFonts w:ascii="Times New Roman" w:hAnsi="Times New Roman" w:cs="Times New Roman"/>
+        </w:rPr>
+        <w:t>ese argument</w:t>
+      </w:r>
+      <w:r>
+        <w:rPr>
+          <w:rFonts w:ascii="Times New Roman" w:hAnsi="Times New Roman" w:cs="Times New Roman"/>
+        </w:rPr>
+        <w:t>s</w:t>
+      </w:r>
+      <w:r>
+        <w:rPr>
+          <w:rFonts w:ascii="Times New Roman" w:hAnsi="Times New Roman" w:cs="Times New Roman"/>
+        </w:rPr>
+        <w:t xml:space="preserve"> hinge on</w:t>
+      </w:r>
+      <w:r>
+        <w:rPr>
+          <w:rFonts w:ascii="Times New Roman" w:hAnsi="Times New Roman" w:cs="Times New Roman"/>
+        </w:rPr>
+        <w:t xml:space="preserve"> th</w:t>
+      </w:r>
+      <w:r>
+        <w:rPr>
+          <w:rFonts w:ascii="Times New Roman" w:hAnsi="Times New Roman" w:cs="Times New Roman"/>
+        </w:rPr>
+        <w:t>e</w:t>
+      </w:r>
+      <w:r>
+        <w:rPr>
+          <w:rFonts w:ascii="Times New Roman" w:hAnsi="Times New Roman" w:cs="Times New Roman"/>
+        </w:rPr>
+        <w:t xml:space="preserve"> fact that</w:t>
+      </w:r>
+      <w:r>
+        <w:rPr>
+          <w:rFonts w:ascii="Times New Roman" w:hAnsi="Times New Roman" w:cs="Times New Roman"/>
+        </w:rPr>
+        <w:t xml:space="preserve"> you are</w:t>
+      </w:r>
+      <w:r>
+        <w:rPr>
+          <w:rFonts w:ascii="Times New Roman" w:hAnsi="Times New Roman" w:cs="Times New Roman"/>
+        </w:rPr>
+        <w:t xml:space="preserve"> not getting real</w:t>
+      </w:r>
+      <w:r>
+        <w:rPr>
+          <w:rFonts w:ascii="Times New Roman" w:hAnsi="Times New Roman" w:cs="Times New Roman"/>
+        </w:rPr>
+        <w:t>-</w:t>
+      </w:r>
+      <w:r>
+        <w:rPr>
+          <w:rFonts w:ascii="Times New Roman" w:hAnsi="Times New Roman" w:cs="Times New Roman"/>
+        </w:rPr>
+        <w:t xml:space="preserve">world value from the loot box you are </w:t>
+      </w:r>
+      <w:r>
+        <w:rPr>
+          <w:rFonts w:ascii="Times New Roman" w:hAnsi="Times New Roman" w:cs="Times New Roman"/>
+        </w:rPr>
+        <w:t>buying.</w:t>
+      </w:r>
+      <w:r>
+        <w:rPr>
+          <w:rFonts w:ascii="Times New Roman" w:hAnsi="Times New Roman" w:cs="Times New Roman"/>
+        </w:rPr>
+        <w:t xml:space="preserve"> The people making these argument</w:t>
+      </w:r>
+      <w:r>
+        <w:rPr>
+          <w:rFonts w:ascii="Times New Roman" w:hAnsi="Times New Roman" w:cs="Times New Roman"/>
+        </w:rPr>
+        <w:t>s</w:t>
+      </w:r>
+      <w:r>
+        <w:rPr>
+          <w:rFonts w:ascii="Times New Roman" w:hAnsi="Times New Roman" w:cs="Times New Roman"/>
+        </w:rPr>
+        <w:t xml:space="preserve"> might be motivated by the fact that loot boxes make 15 billion dollars a year</w:t>
+      </w:r>
+      <w:r>
+        <w:rPr>
+          <w:rFonts w:ascii="Times New Roman" w:hAnsi="Times New Roman" w:cs="Times New Roman"/>
+        </w:rPr>
+        <w:t>. A number so high</w:t>
+      </w:r>
+      <w:r>
+        <w:rPr>
+          <w:rFonts w:ascii="Times New Roman" w:hAnsi="Times New Roman" w:cs="Times New Roman"/>
+        </w:rPr>
+        <w:t xml:space="preserve"> partly because they are not considered gambling.</w:t>
+      </w:r>
+      <w:r>
+        <w:rPr>
+          <w:rFonts w:ascii="Times New Roman" w:hAnsi="Times New Roman" w:cs="Times New Roman"/>
+        </w:rPr>
+        <w:t xml:space="preserve"> </w:t>
+      </w:r>
+      <w:r>
+        <w:rPr>
+          <w:rFonts w:ascii="Times New Roman" w:hAnsi="Times New Roman" w:cs="Times New Roman"/>
+        </w:rPr>
+        <w:t>Even if loot boxes are</w:t>
+      </w:r>
+      <w:r>
+        <w:rPr>
+          <w:rFonts w:ascii="Times New Roman" w:hAnsi="Times New Roman" w:cs="Times New Roman"/>
+        </w:rPr>
+        <w:t xml:space="preserve"> not</w:t>
+      </w:r>
+      <w:r>
+        <w:rPr>
+          <w:rFonts w:ascii="Times New Roman" w:hAnsi="Times New Roman" w:cs="Times New Roman"/>
+        </w:rPr>
+        <w:t xml:space="preserve"> legally </w:t>
+      </w:r>
+      <w:r>
+        <w:rPr>
+          <w:rFonts w:ascii="Times New Roman" w:hAnsi="Times New Roman" w:cs="Times New Roman"/>
+        </w:rPr>
+        <w:t>gambling,</w:t>
+      </w:r>
+      <w:r>
+        <w:rPr>
+          <w:rFonts w:ascii="Times New Roman" w:hAnsi="Times New Roman" w:cs="Times New Roman"/>
+        </w:rPr>
+        <w:t xml:space="preserve"> they still bring the same physical and emotional response as gambling (Drummond &amp; Sauer, 2018). Children and people susceptible to gambling habits </w:t>
+      </w:r>
+      <w:r>
+        <w:rPr>
+          <w:rFonts w:ascii="Times New Roman" w:hAnsi="Times New Roman" w:cs="Times New Roman"/>
+        </w:rPr>
+        <w:t>can</w:t>
+      </w:r>
+      <w:r>
+        <w:rPr>
+          <w:rFonts w:ascii="Times New Roman" w:hAnsi="Times New Roman" w:cs="Times New Roman"/>
+        </w:rPr>
+        <w:t xml:space="preserve"> be taken advantage of without their knowledge</w:t>
+      </w:r>
+      <w:r>
+        <w:rPr>
+          <w:rFonts w:ascii="Times New Roman" w:hAnsi="Times New Roman" w:cs="Times New Roman"/>
+        </w:rPr>
+        <w:t xml:space="preserve"> because gambling laws do not apply to loot boxes</w:t>
+      </w:r>
+      <w:r>
+        <w:rPr>
+          <w:rFonts w:ascii="Times New Roman" w:hAnsi="Times New Roman" w:cs="Times New Roman"/>
+        </w:rPr>
+        <w:t>.</w:t>
       </w:r>
     </w:p>
     <w:p>
@@ -1128,21 +1913,165 @@
         <w:rPr>
           <w:rFonts w:ascii="Times New Roman" w:hAnsi="Times New Roman" w:cs="Times New Roman"/>
         </w:rPr>
-        <w:t xml:space="preserve">This is a good spot to discuss social contract theory because we get to assume that loot boxes being in games are good for a random person in society. I would say loot boxes are </w:t>
+        <w:t xml:space="preserve">To ensure that a rule is fair in social contract theory we need to make said rule from a random person in society. (Edgar, 2024). Since gambling addicts are people in society we </w:t>
       </w:r>
       <w:proofErr w:type="gramStart"/>
       <w:r>
         <w:rPr>
           <w:rFonts w:ascii="Times New Roman" w:hAnsi="Times New Roman" w:cs="Times New Roman"/>
         </w:rPr>
-        <w:t>pretty neutral</w:t>
+        <w:t>have to</w:t>
       </w:r>
       <w:proofErr w:type="gramEnd"/>
       <w:r>
         <w:rPr>
           <w:rFonts w:ascii="Times New Roman" w:hAnsi="Times New Roman" w:cs="Times New Roman"/>
         </w:rPr>
-        <w:t xml:space="preserve"> for most people that purchase them. All the above reasons for the utilitarianism arguments apply making it neutral for the average person perspective. But one of the clauses of social contract theory is if any social and economic inequality must be to the greatest benefit of the least-advantaged members of society (slides). </w:t>
+        <w:t xml:space="preserve"> take them into account. Let</w:t>
+      </w:r>
+      <w:r>
+        <w:rPr>
+          <w:rFonts w:ascii="Times New Roman" w:hAnsi="Times New Roman" w:cs="Times New Roman"/>
+        </w:rPr>
+        <w:t xml:space="preserve"> us</w:t>
+      </w:r>
+      <w:r>
+        <w:rPr>
+          <w:rFonts w:ascii="Times New Roman" w:hAnsi="Times New Roman" w:cs="Times New Roman"/>
+        </w:rPr>
+        <w:t xml:space="preserve"> take the same rule from rules utilitarianism “purchasing loot boxes is ethical”</w:t>
+      </w:r>
+      <w:r>
+        <w:rPr>
+          <w:rFonts w:ascii="Times New Roman" w:hAnsi="Times New Roman" w:cs="Times New Roman"/>
+        </w:rPr>
+        <w:t>.</w:t>
+      </w:r>
+      <w:r>
+        <w:rPr>
+          <w:rFonts w:ascii="Times New Roman" w:hAnsi="Times New Roman" w:cs="Times New Roman"/>
+        </w:rPr>
+        <w:t xml:space="preserve"> I would say </w:t>
+      </w:r>
+      <w:r>
+        <w:rPr>
+          <w:rFonts w:ascii="Times New Roman" w:hAnsi="Times New Roman" w:cs="Times New Roman"/>
+        </w:rPr>
+        <w:t>this rule</w:t>
+      </w:r>
+      <w:r>
+        <w:rPr>
+          <w:rFonts w:ascii="Times New Roman" w:hAnsi="Times New Roman" w:cs="Times New Roman"/>
+        </w:rPr>
+        <w:t xml:space="preserve"> </w:t>
+      </w:r>
+      <w:r>
+        <w:rPr>
+          <w:rFonts w:ascii="Times New Roman" w:hAnsi="Times New Roman" w:cs="Times New Roman"/>
+        </w:rPr>
+        <w:t>is</w:t>
+      </w:r>
+      <w:r>
+        <w:rPr>
+          <w:rFonts w:ascii="Times New Roman" w:hAnsi="Times New Roman" w:cs="Times New Roman"/>
+        </w:rPr>
+        <w:t xml:space="preserve"> </w:t>
+      </w:r>
+      <w:r>
+        <w:rPr>
+          <w:rFonts w:ascii="Times New Roman" w:hAnsi="Times New Roman" w:cs="Times New Roman"/>
+        </w:rPr>
+        <w:t>neutral</w:t>
+      </w:r>
+      <w:r>
+        <w:rPr>
+          <w:rFonts w:ascii="Times New Roman" w:hAnsi="Times New Roman" w:cs="Times New Roman"/>
+        </w:rPr>
+        <w:t xml:space="preserve"> for most people. All the above reasons for the utilitarianism arguments apply making it neutral f</w:t>
+      </w:r>
+      <w:r>
+        <w:rPr>
+          <w:rFonts w:ascii="Times New Roman" w:hAnsi="Times New Roman" w:cs="Times New Roman"/>
+        </w:rPr>
+        <w:t>rom</w:t>
+      </w:r>
+      <w:r>
+        <w:rPr>
+          <w:rFonts w:ascii="Times New Roman" w:hAnsi="Times New Roman" w:cs="Times New Roman"/>
+        </w:rPr>
+        <w:t xml:space="preserve"> the average person</w:t>
+      </w:r>
+      <w:r>
+        <w:rPr>
+          <w:rFonts w:ascii="Times New Roman" w:hAnsi="Times New Roman" w:cs="Times New Roman"/>
+        </w:rPr>
+        <w:t>’s</w:t>
+      </w:r>
+      <w:r>
+        <w:rPr>
+          <w:rFonts w:ascii="Times New Roman" w:hAnsi="Times New Roman" w:cs="Times New Roman"/>
+        </w:rPr>
+        <w:t xml:space="preserve"> perspective. </w:t>
+      </w:r>
+      <w:r>
+        <w:rPr>
+          <w:rFonts w:ascii="Times New Roman" w:hAnsi="Times New Roman" w:cs="Times New Roman"/>
+        </w:rPr>
+        <w:t>O</w:t>
+      </w:r>
+      <w:r>
+        <w:rPr>
+          <w:rFonts w:ascii="Times New Roman" w:hAnsi="Times New Roman" w:cs="Times New Roman"/>
+        </w:rPr>
+        <w:t xml:space="preserve">ne of the clauses of social contract theory is </w:t>
+      </w:r>
+      <w:r>
+        <w:rPr>
+          <w:rFonts w:ascii="Times New Roman" w:hAnsi="Times New Roman" w:cs="Times New Roman"/>
+        </w:rPr>
+        <w:t xml:space="preserve">that </w:t>
+      </w:r>
+      <w:r>
+        <w:rPr>
+          <w:rFonts w:ascii="Times New Roman" w:hAnsi="Times New Roman" w:cs="Times New Roman"/>
+        </w:rPr>
+        <w:t>if</w:t>
+      </w:r>
+      <w:r>
+        <w:rPr>
+          <w:rFonts w:ascii="Times New Roman" w:hAnsi="Times New Roman" w:cs="Times New Roman"/>
+        </w:rPr>
+        <w:t xml:space="preserve"> the rule creates</w:t>
+      </w:r>
+      <w:r>
+        <w:rPr>
+          <w:rFonts w:ascii="Times New Roman" w:hAnsi="Times New Roman" w:cs="Times New Roman"/>
+        </w:rPr>
+        <w:t xml:space="preserve"> any social and economic inequality</w:t>
+      </w:r>
+      <w:r>
+        <w:rPr>
+          <w:rFonts w:ascii="Times New Roman" w:hAnsi="Times New Roman" w:cs="Times New Roman"/>
+        </w:rPr>
+        <w:t>, the inequality must</w:t>
+      </w:r>
+      <w:r>
+        <w:rPr>
+          <w:rFonts w:ascii="Times New Roman" w:hAnsi="Times New Roman" w:cs="Times New Roman"/>
+        </w:rPr>
+        <w:t xml:space="preserve"> be to the greatest benefit of the least-advantaged members of society (</w:t>
+      </w:r>
+      <w:r>
+        <w:rPr>
+          <w:rFonts w:ascii="Times New Roman" w:hAnsi="Times New Roman" w:cs="Times New Roman"/>
+        </w:rPr>
+        <w:t>Edgar, 2024</w:t>
+      </w:r>
+      <w:r>
+        <w:rPr>
+          <w:rFonts w:ascii="Times New Roman" w:hAnsi="Times New Roman" w:cs="Times New Roman"/>
+        </w:rPr>
+        <w:t xml:space="preserve">). </w:t>
       </w:r>
       <w:r>
         <w:rPr>
@@ -1154,6 +2083,7 @@
         <w:rPr>
           <w:rFonts w:ascii="Times New Roman" w:hAnsi="Times New Roman" w:cs="Times New Roman"/>
         </w:rPr>
+        <w:lastRenderedPageBreak/>
         <w:t>(</w:t>
       </w:r>
       <w:proofErr w:type="spellStart"/>
@@ -1174,13 +2104,69 @@
         <w:rPr>
           <w:rFonts w:ascii="Times New Roman" w:hAnsi="Times New Roman" w:cs="Times New Roman"/>
         </w:rPr>
+        <w:t xml:space="preserve"> and will spend much less money if there are no loot boxes in the game</w:t>
+      </w:r>
+      <w:r>
+        <w:rPr>
+          <w:rFonts w:ascii="Times New Roman" w:hAnsi="Times New Roman" w:cs="Times New Roman"/>
+        </w:rPr>
+        <w:t xml:space="preserve"> (</w:t>
+      </w:r>
+      <w:proofErr w:type="spellStart"/>
+      <w:r>
+        <w:rPr>
+          <w:rFonts w:ascii="Times New Roman" w:hAnsi="Times New Roman" w:cs="Times New Roman"/>
+        </w:rPr>
+        <w:t>Zendle</w:t>
+      </w:r>
+      <w:proofErr w:type="spellEnd"/>
+      <w:r>
+        <w:rPr>
+          <w:rFonts w:ascii="Times New Roman" w:hAnsi="Times New Roman" w:cs="Times New Roman"/>
+        </w:rPr>
+        <w:t>, 2019).</w:t>
+      </w:r>
+      <w:r>
+        <w:rPr>
+          <w:rFonts w:ascii="Times New Roman" w:hAnsi="Times New Roman" w:cs="Times New Roman"/>
+        </w:rPr>
         <w:t xml:space="preserve"> </w:t>
       </w:r>
       <w:r>
         <w:rPr>
           <w:rFonts w:ascii="Times New Roman" w:hAnsi="Times New Roman" w:cs="Times New Roman"/>
         </w:rPr>
-        <w:t xml:space="preserve">so this person that is currently less advantaged is going to be taken advantage of by loot boxes because they are more addictive for them. This is the opposite of what social justice theory is supposed to do. </w:t>
+        <w:t>A gambling addict who is already</w:t>
+      </w:r>
+      <w:r>
+        <w:rPr>
+          <w:rFonts w:ascii="Times New Roman" w:hAnsi="Times New Roman" w:cs="Times New Roman"/>
+        </w:rPr>
+        <w:t xml:space="preserve"> less advantaged is going to be taken advantage of by loot boxe</w:t>
+      </w:r>
+      <w:r>
+        <w:rPr>
+          <w:rFonts w:ascii="Times New Roman" w:hAnsi="Times New Roman" w:cs="Times New Roman"/>
+        </w:rPr>
+        <w:t>s</w:t>
+      </w:r>
+      <w:r>
+        <w:rPr>
+          <w:rFonts w:ascii="Times New Roman" w:hAnsi="Times New Roman" w:cs="Times New Roman"/>
+        </w:rPr>
+        <w:t xml:space="preserve">. This is the opposite of what social </w:t>
+      </w:r>
+      <w:r>
+        <w:rPr>
+          <w:rFonts w:ascii="Times New Roman" w:hAnsi="Times New Roman" w:cs="Times New Roman"/>
+        </w:rPr>
+        <w:t>contract</w:t>
+      </w:r>
+      <w:r>
+        <w:rPr>
+          <w:rFonts w:ascii="Times New Roman" w:hAnsi="Times New Roman" w:cs="Times New Roman"/>
+        </w:rPr>
+        <w:t xml:space="preserve"> theory is supposed to do. </w:t>
       </w:r>
     </w:p>
     <w:p>
@@ -1195,88 +2181,37 @@
         <w:rPr>
           <w:rFonts w:ascii="Times New Roman" w:hAnsi="Times New Roman" w:cs="Times New Roman"/>
         </w:rPr>
-        <w:t xml:space="preserve">Even if loot boxes aren’t technically or legally </w:t>
-      </w:r>
-      <w:proofErr w:type="gramStart"/>
-      <w:r>
-        <w:rPr>
-          <w:rFonts w:ascii="Times New Roman" w:hAnsi="Times New Roman" w:cs="Times New Roman"/>
-        </w:rPr>
-        <w:t>gambling</w:t>
-      </w:r>
-      <w:proofErr w:type="gramEnd"/>
-      <w:r>
-        <w:rPr>
-          <w:rFonts w:ascii="Times New Roman" w:hAnsi="Times New Roman" w:cs="Times New Roman"/>
-        </w:rPr>
-        <w:t xml:space="preserve"> they still bring the same physical and emotional response as gambling </w:t>
-      </w:r>
-      <w:r>
-        <w:rPr>
-          <w:rFonts w:ascii="Times New Roman" w:hAnsi="Times New Roman" w:cs="Times New Roman"/>
-        </w:rPr>
-        <w:t>(Drummond &amp; Sauer, 2018)</w:t>
-      </w:r>
-      <w:r>
-        <w:rPr>
-          <w:rFonts w:ascii="Times New Roman" w:hAnsi="Times New Roman" w:cs="Times New Roman"/>
-        </w:rPr>
-        <w:t xml:space="preserve">. </w:t>
-      </w:r>
-      <w:r>
-        <w:rPr>
-          <w:rFonts w:ascii="Times New Roman" w:hAnsi="Times New Roman" w:cs="Times New Roman"/>
-        </w:rPr>
-        <w:t xml:space="preserve">Children and people susceptible to gambling habits are going to be taken advantage of without their knowledge. </w:t>
-      </w:r>
-    </w:p>
-    <w:p>
-      <w:pPr>
-        <w:spacing w:after="0" w:line="480" w:lineRule="auto"/>
-        <w:ind w:firstLine="720"/>
-        <w:rPr>
-          <w:rFonts w:ascii="Times New Roman" w:hAnsi="Times New Roman" w:cs="Times New Roman"/>
-        </w:rPr>
-      </w:pPr>
-      <w:r>
-        <w:rPr>
-          <w:rFonts w:ascii="Times New Roman" w:hAnsi="Times New Roman" w:cs="Times New Roman"/>
-        </w:rPr>
-        <w:t xml:space="preserve">Even if the law doesn’t classify loot boxes as </w:t>
-      </w:r>
-      <w:proofErr w:type="gramStart"/>
-      <w:r>
-        <w:rPr>
-          <w:rFonts w:ascii="Times New Roman" w:hAnsi="Times New Roman" w:cs="Times New Roman"/>
-        </w:rPr>
-        <w:t>gambling</w:t>
-      </w:r>
-      <w:proofErr w:type="gramEnd"/>
-      <w:r>
-        <w:rPr>
-          <w:rFonts w:ascii="Times New Roman" w:hAnsi="Times New Roman" w:cs="Times New Roman"/>
-        </w:rPr>
-        <w:t xml:space="preserve"> they do share a lot of similarity to slot machines. You pay money for a chance to win something. Some loot boxes are more </w:t>
-      </w:r>
-      <w:proofErr w:type="gramStart"/>
-      <w:r>
-        <w:rPr>
-          <w:rFonts w:ascii="Times New Roman" w:hAnsi="Times New Roman" w:cs="Times New Roman"/>
-        </w:rPr>
-        <w:t>similar to</w:t>
-      </w:r>
-      <w:proofErr w:type="gramEnd"/>
-      <w:r>
-        <w:rPr>
-          <w:rFonts w:ascii="Times New Roman" w:hAnsi="Times New Roman" w:cs="Times New Roman"/>
-        </w:rPr>
-        <w:t xml:space="preserve"> slot machines than others</w:t>
-      </w:r>
-      <w:r>
-        <w:rPr>
-          <w:rFonts w:ascii="Times New Roman" w:hAnsi="Times New Roman" w:cs="Times New Roman"/>
-        </w:rPr>
-        <w:t>.</w:t>
+        <w:t xml:space="preserve">Loot boxes can be a fun way to distribute rewards in games. They have positive </w:t>
+      </w:r>
+      <w:r>
+        <w:rPr>
+          <w:rFonts w:ascii="Times New Roman" w:hAnsi="Times New Roman" w:cs="Times New Roman"/>
+        </w:rPr>
+        <w:t>or neutral e</w:t>
+      </w:r>
+      <w:r>
+        <w:rPr>
+          <w:rFonts w:ascii="Times New Roman" w:hAnsi="Times New Roman" w:cs="Times New Roman"/>
+        </w:rPr>
+        <w:t xml:space="preserve">ffects </w:t>
+      </w:r>
+      <w:r>
+        <w:rPr>
+          <w:rFonts w:ascii="Times New Roman" w:hAnsi="Times New Roman" w:cs="Times New Roman"/>
+        </w:rPr>
+        <w:t xml:space="preserve">for most people. When you can pay for these loot boxes this line of neutral or better gets crossed. We covered three ethical theories, and they all agree that loot boxes have a negative effect. Kantianism </w:t>
+      </w:r>
+      <w:r>
+        <w:rPr>
+          <w:rFonts w:ascii="Times New Roman" w:hAnsi="Times New Roman" w:cs="Times New Roman"/>
+        </w:rPr>
+        <w:t xml:space="preserve">and </w:t>
+      </w:r>
+      <w:r>
+        <w:rPr>
+          <w:rFonts w:ascii="Times New Roman" w:hAnsi="Times New Roman" w:cs="Times New Roman"/>
+        </w:rPr>
+        <w:t>utilitarianism</w:t>
       </w:r>
       <w:r>
         <w:rPr>
@@ -1288,151 +2223,49 @@
         <w:rPr>
           <w:rFonts w:ascii="Times New Roman" w:hAnsi="Times New Roman" w:cs="Times New Roman"/>
         </w:rPr>
-        <w:t>F</w:t>
-      </w:r>
-      <w:r>
-        <w:rPr>
-          <w:rFonts w:ascii="Times New Roman" w:hAnsi="Times New Roman" w:cs="Times New Roman"/>
-        </w:rPr>
-        <w:t>or example</w:t>
-      </w:r>
-      <w:r>
-        <w:rPr>
-          <w:rFonts w:ascii="Times New Roman" w:hAnsi="Times New Roman" w:cs="Times New Roman"/>
-        </w:rPr>
-        <w:t>,</w:t>
-      </w:r>
-      <w:r>
-        <w:rPr>
-          <w:rFonts w:ascii="Times New Roman" w:hAnsi="Times New Roman" w:cs="Times New Roman"/>
-        </w:rPr>
-        <w:t xml:space="preserve"> </w:t>
-      </w:r>
-      <w:r>
-        <w:rPr>
-          <w:rFonts w:ascii="Times New Roman" w:hAnsi="Times New Roman" w:cs="Times New Roman"/>
-        </w:rPr>
-        <w:t>some</w:t>
-      </w:r>
-      <w:r>
-        <w:rPr>
-          <w:rFonts w:ascii="Times New Roman" w:hAnsi="Times New Roman" w:cs="Times New Roman"/>
-        </w:rPr>
-        <w:t xml:space="preserve"> loot box</w:t>
-      </w:r>
-      <w:r>
-        <w:rPr>
-          <w:rFonts w:ascii="Times New Roman" w:hAnsi="Times New Roman" w:cs="Times New Roman"/>
-        </w:rPr>
-        <w:t>es</w:t>
-      </w:r>
-      <w:r>
-        <w:rPr>
-          <w:rFonts w:ascii="Times New Roman" w:hAnsi="Times New Roman" w:cs="Times New Roman"/>
-        </w:rPr>
-        <w:t xml:space="preserve"> can sometimes return some of the currency used to purchase said loot box</w:t>
-      </w:r>
-      <w:r>
-        <w:rPr>
-          <w:rFonts w:ascii="Times New Roman" w:hAnsi="Times New Roman" w:cs="Times New Roman"/>
-        </w:rPr>
-        <w:t xml:space="preserve">, this is a classic slot machine tactic that makes you want to play and pay more because you don’t think you are </w:t>
-      </w:r>
-      <w:proofErr w:type="gramStart"/>
-      <w:r>
-        <w:rPr>
-          <w:rFonts w:ascii="Times New Roman" w:hAnsi="Times New Roman" w:cs="Times New Roman"/>
-        </w:rPr>
-        <w:t>loosing</w:t>
-      </w:r>
-      <w:proofErr w:type="gramEnd"/>
-      <w:r>
-        <w:rPr>
-          <w:rFonts w:ascii="Times New Roman" w:hAnsi="Times New Roman" w:cs="Times New Roman"/>
-        </w:rPr>
-        <w:t xml:space="preserve"> every time.</w:t>
-      </w:r>
-    </w:p>
-    <w:p>
-      <w:pPr>
-        <w:spacing w:after="0" w:line="480" w:lineRule="auto"/>
-        <w:ind w:firstLine="720"/>
-        <w:rPr>
-          <w:rFonts w:ascii="Times New Roman" w:hAnsi="Times New Roman" w:cs="Times New Roman"/>
-        </w:rPr>
-      </w:pPr>
-      <w:r>
-        <w:rPr>
-          <w:rFonts w:ascii="Times New Roman" w:hAnsi="Times New Roman" w:cs="Times New Roman"/>
-        </w:rPr>
-        <w:t xml:space="preserve">Loot boxes can be a fun way to distribute your rewards in games. They have positive </w:t>
-      </w:r>
-      <w:r>
-        <w:rPr>
-          <w:rFonts w:ascii="Times New Roman" w:hAnsi="Times New Roman" w:cs="Times New Roman"/>
-        </w:rPr>
-        <w:t>or neutral e</w:t>
-      </w:r>
-      <w:r>
-        <w:rPr>
-          <w:rFonts w:ascii="Times New Roman" w:hAnsi="Times New Roman" w:cs="Times New Roman"/>
-        </w:rPr>
-        <w:t xml:space="preserve">ffects </w:t>
-      </w:r>
-      <w:r>
-        <w:rPr>
-          <w:rFonts w:ascii="Times New Roman" w:hAnsi="Times New Roman" w:cs="Times New Roman"/>
-        </w:rPr>
-        <w:t xml:space="preserve">for most people. When you can pay for these loot boxes this line of neutral or </w:t>
-      </w:r>
-      <w:r>
-        <w:rPr>
-          <w:rFonts w:ascii="Times New Roman" w:hAnsi="Times New Roman" w:cs="Times New Roman"/>
-        </w:rPr>
-        <w:lastRenderedPageBreak/>
-        <w:t xml:space="preserve">better gets crossed. We covered three ethical theories, and they all agree that loot boxes have a negative effect. </w:t>
-      </w:r>
-      <w:r>
-        <w:rPr>
-          <w:rFonts w:ascii="Times New Roman" w:hAnsi="Times New Roman" w:cs="Times New Roman"/>
-        </w:rPr>
-        <w:t>Kantianism</w:t>
-      </w:r>
-      <w:r>
-        <w:rPr>
-          <w:rFonts w:ascii="Times New Roman" w:hAnsi="Times New Roman" w:cs="Times New Roman"/>
-        </w:rPr>
-        <w:t xml:space="preserve"> concluded there only was a small negative effect, </w:t>
-      </w:r>
-      <w:r>
-        <w:rPr>
-          <w:rFonts w:ascii="Times New Roman" w:hAnsi="Times New Roman" w:cs="Times New Roman"/>
-        </w:rPr>
-        <w:t>utilitarianism</w:t>
-      </w:r>
-      <w:r>
-        <w:rPr>
-          <w:rFonts w:ascii="Times New Roman" w:hAnsi="Times New Roman" w:cs="Times New Roman"/>
-        </w:rPr>
-        <w:t xml:space="preserve"> concluded there was a larger negative effect and lastly social contract theory concluded there was a large negative ethical implication.</w:t>
-      </w:r>
-      <w:r>
-        <w:rPr>
-          <w:rFonts w:ascii="Times New Roman" w:hAnsi="Times New Roman" w:cs="Times New Roman"/>
-        </w:rPr>
-        <w:t xml:space="preserve"> Since all theories agree, I would argue that </w:t>
-      </w:r>
-      <w:r>
-        <w:rPr>
-          <w:rFonts w:ascii="Times New Roman" w:hAnsi="Times New Roman" w:cs="Times New Roman"/>
-        </w:rPr>
-        <w:t>purchase</w:t>
-      </w:r>
-      <w:r>
-        <w:rPr>
-          <w:rFonts w:ascii="Times New Roman" w:hAnsi="Times New Roman" w:cs="Times New Roman"/>
-        </w:rPr>
-        <w:t xml:space="preserve">d loot boxes are unethical in the state they are in now. They have to many of the same pitfalls as gambling and take advantage of the same people. If game want to continue using purchasable loot boxes, I think they should be subject to similar if not the same rules as casinos and other places where you can gamble. This would allow parents and those that are predisposed to gambling addiction to make more informed decisions. </w:t>
+        <w:t>concluded there only was a small negative effect, and social contract theory concluded there was a large negative ethical implication.</w:t>
+      </w:r>
+      <w:r>
+        <w:rPr>
+          <w:rFonts w:ascii="Times New Roman" w:hAnsi="Times New Roman" w:cs="Times New Roman"/>
+        </w:rPr>
+        <w:t xml:space="preserve"> Since all theories agree, I would argue that purchased loot boxes are unethical in the state they are in now. They have to</w:t>
+      </w:r>
+      <w:r>
+        <w:rPr>
+          <w:rFonts w:ascii="Times New Roman" w:hAnsi="Times New Roman" w:cs="Times New Roman"/>
+        </w:rPr>
+        <w:t>o</w:t>
+      </w:r>
+      <w:r>
+        <w:rPr>
+          <w:rFonts w:ascii="Times New Roman" w:hAnsi="Times New Roman" w:cs="Times New Roman"/>
+        </w:rPr>
+        <w:t xml:space="preserve"> many of the same pitfalls as gambling and take advantage of the same people. If game</w:t>
+      </w:r>
+      <w:r>
+        <w:rPr>
+          <w:rFonts w:ascii="Times New Roman" w:hAnsi="Times New Roman" w:cs="Times New Roman"/>
+        </w:rPr>
+        <w:t>s</w:t>
+      </w:r>
+      <w:r>
+        <w:rPr>
+          <w:rFonts w:ascii="Times New Roman" w:hAnsi="Times New Roman" w:cs="Times New Roman"/>
+        </w:rPr>
+        <w:t xml:space="preserve"> want to continue using purchasable loot boxes, I think they should be subject to similar if not the same rules as casinos and other places where you can gamble. This would allow parents and those </w:t>
+      </w:r>
+      <w:r>
+        <w:rPr>
+          <w:rFonts w:ascii="Times New Roman" w:hAnsi="Times New Roman" w:cs="Times New Roman"/>
+        </w:rPr>
+        <w:t>who</w:t>
+      </w:r>
+      <w:r>
+        <w:rPr>
+          <w:rFonts w:ascii="Times New Roman" w:hAnsi="Times New Roman" w:cs="Times New Roman"/>
+        </w:rPr>
+        <w:t xml:space="preserve"> are predisposed to gambling addiction to make more informed decisions. </w:t>
       </w:r>
       <w:r>
         <w:rPr>
@@ -1459,42 +2292,19 @@
     </w:p>
     <w:p>
       <w:pPr>
-        <w:spacing w:line="480" w:lineRule="auto"/>
+        <w:pStyle w:val="NormalWeb"/>
+        <w:spacing w:before="0" w:beforeAutospacing="0" w:after="0" w:afterAutospacing="0" w:line="480" w:lineRule="auto"/>
         <w:ind w:left="720" w:hanging="720"/>
-        <w:rPr>
-          <w:rFonts w:ascii="Times New Roman" w:hAnsi="Times New Roman" w:cs="Times New Roman"/>
-        </w:rPr>
-      </w:pPr>
-      <w:r>
-        <w:rPr>
-          <w:rFonts w:ascii="Times New Roman" w:eastAsia="Times New Roman" w:hAnsi="Times New Roman" w:cs="Times New Roman"/>
-          <w:kern w:val="0"/>
-          <w:lang w:eastAsia="en-CA"/>
-          <w14:ligatures w14:val="none"/>
-        </w:rPr>
-        <w:t>Research, J. (2021, March 1). Loot Boxes ~ Levelling up for New Legislation. https://www.juniperresearch.com/resources/whitepapers/loot-boxes-levelling-up-for-new-legislation</w:t>
-      </w:r>
-    </w:p>
-    <w:p>
-      <w:pPr>
-        <w:pStyle w:val="NormalWeb"/>
-        <w:spacing w:line="480" w:lineRule="auto"/>
-        <w:ind w:left="720" w:hanging="720"/>
-      </w:pPr>
-      <w:proofErr w:type="spellStart"/>
-      <w:r>
-        <w:t>Zendle</w:t>
-      </w:r>
-      <w:proofErr w:type="spellEnd"/>
-      <w:r>
-        <w:t xml:space="preserve">, D., &amp; Cairns, P. (2019). Loot boxes are again linked to problem gambling: Results of a replication study. </w:t>
+      </w:pPr>
+      <w:r>
+        <w:t xml:space="preserve">Drummond, A., &amp; Sauer, J. D. (2018). Video game loot boxes are psychologically akin to gambling. </w:t>
       </w:r>
       <w:r>
         <w:rPr>
           <w:i/>
           <w:iCs/>
         </w:rPr>
-        <w:t>PLOS ONE</w:t>
+        <w:t>Nature Human Behaviour</w:t>
       </w:r>
       <w:r>
         <w:t xml:space="preserve">, </w:t>
@@ -1504,277 +2314,23 @@
           <w:i/>
           <w:iCs/>
         </w:rPr>
-        <w:t>14</w:t>
-      </w:r>
-      <w:r>
-        <w:t>(3). https://doi.org/10.1371/journal.pone.0213194</w:t>
-      </w:r>
-    </w:p>
-    <w:p>
-      <w:pPr>
-        <w:spacing w:line="480" w:lineRule="auto"/>
-        <w:ind w:left="720" w:hanging="720"/>
-        <w:rPr>
-          <w:rFonts w:ascii="Times New Roman" w:hAnsi="Times New Roman" w:cs="Times New Roman"/>
-        </w:rPr>
-      </w:pPr>
-      <w:r>
-        <w:rPr>
-          <w:rFonts w:ascii="Times New Roman" w:hAnsi="Times New Roman" w:cs="Times New Roman"/>
-        </w:rPr>
-        <w:t>(</w:t>
-      </w:r>
-      <w:proofErr w:type="spellStart"/>
-      <w:r>
-        <w:rPr>
-          <w:rFonts w:ascii="Times New Roman" w:hAnsi="Times New Roman" w:cs="Times New Roman"/>
-        </w:rPr>
-        <w:t>Zendle</w:t>
-      </w:r>
-      <w:proofErr w:type="spellEnd"/>
-      <w:r>
-        <w:rPr>
-          <w:rFonts w:ascii="Times New Roman" w:hAnsi="Times New Roman" w:cs="Times New Roman"/>
-        </w:rPr>
-        <w:t xml:space="preserve"> &amp; Cairns, 2019)</w:t>
-      </w:r>
-    </w:p>
-    <w:p>
-      <w:pPr>
-        <w:spacing w:line="480" w:lineRule="auto"/>
-        <w:ind w:left="720" w:hanging="720"/>
-        <w:rPr>
-          <w:rFonts w:ascii="Times New Roman" w:hAnsi="Times New Roman" w:cs="Times New Roman"/>
-          <w:i/>
-          <w:iCs/>
-        </w:rPr>
-      </w:pPr>
-      <w:r>
-        <w:rPr>
-          <w:rFonts w:ascii="Times New Roman" w:hAnsi="Times New Roman" w:cs="Times New Roman"/>
-          <w:i/>
-          <w:iCs/>
-        </w:rPr>
-        <w:t>Overall, there was a significant link</w:t>
-      </w:r>
-      <w:r>
-        <w:rPr>
-          <w:rFonts w:ascii="Times New Roman" w:hAnsi="Times New Roman" w:cs="Times New Roman"/>
-          <w:i/>
-          <w:iCs/>
-        </w:rPr>
-        <w:t xml:space="preserve"> </w:t>
-      </w:r>
-      <w:r>
-        <w:rPr>
-          <w:rFonts w:ascii="Times New Roman" w:hAnsi="Times New Roman" w:cs="Times New Roman"/>
-          <w:i/>
-          <w:iCs/>
-        </w:rPr>
-        <w:t>between participants’ scores on the Problem Gambling Severity Index and their loot</w:t>
-      </w:r>
-      <w:r>
-        <w:rPr>
-          <w:rFonts w:ascii="Times New Roman" w:hAnsi="Times New Roman" w:cs="Times New Roman"/>
-          <w:i/>
-          <w:iCs/>
-        </w:rPr>
-        <w:t xml:space="preserve"> </w:t>
-      </w:r>
-      <w:r>
-        <w:rPr>
-          <w:rFonts w:ascii="Times New Roman" w:hAnsi="Times New Roman" w:cs="Times New Roman"/>
-          <w:i/>
-          <w:iCs/>
-        </w:rPr>
-        <w:t xml:space="preserve">box </w:t>
-      </w:r>
-      <w:proofErr w:type="gramStart"/>
-      <w:r>
-        <w:rPr>
-          <w:rFonts w:ascii="Times New Roman" w:hAnsi="Times New Roman" w:cs="Times New Roman"/>
-          <w:i/>
-          <w:iCs/>
-        </w:rPr>
-        <w:t>spending</w:t>
-      </w:r>
-      <w:proofErr w:type="gramEnd"/>
-    </w:p>
-    <w:p>
-      <w:pPr>
-        <w:spacing w:line="480" w:lineRule="auto"/>
-        <w:ind w:left="720" w:hanging="720"/>
-        <w:rPr>
-          <w:rFonts w:ascii="Times New Roman" w:hAnsi="Times New Roman" w:cs="Times New Roman"/>
-        </w:rPr>
-      </w:pPr>
-    </w:p>
-    <w:p>
-      <w:pPr>
-        <w:pStyle w:val="NormalWeb"/>
-        <w:spacing w:line="480" w:lineRule="auto"/>
-        <w:ind w:left="720" w:hanging="720"/>
-      </w:pPr>
-      <w:proofErr w:type="spellStart"/>
-      <w:r>
-        <w:t>Zendle</w:t>
-      </w:r>
-      <w:proofErr w:type="spellEnd"/>
-      <w:r>
-        <w:t xml:space="preserve">, D. (2019). Problem gamblers spend less money when loot boxes are removed from a game: A before and after study of heroes of the storm. </w:t>
-      </w:r>
-      <w:proofErr w:type="spellStart"/>
-      <w:r>
-        <w:rPr>
-          <w:i/>
-          <w:iCs/>
-        </w:rPr>
-        <w:t>PeerJ</w:t>
-      </w:r>
-      <w:proofErr w:type="spellEnd"/>
-      <w:r>
-        <w:t xml:space="preserve">, </w:t>
-      </w:r>
-      <w:r>
-        <w:rPr>
-          <w:i/>
-          <w:iCs/>
-        </w:rPr>
-        <w:t>7</w:t>
-      </w:r>
-      <w:r>
-        <w:t>. https://doi.org/10.31234/osf.io/a3kp2</w:t>
-      </w:r>
-    </w:p>
-    <w:p>
-      <w:pPr>
-        <w:spacing w:line="480" w:lineRule="auto"/>
-        <w:ind w:left="720" w:hanging="720"/>
-        <w:rPr>
-          <w:rFonts w:ascii="Times New Roman" w:hAnsi="Times New Roman" w:cs="Times New Roman"/>
-        </w:rPr>
-      </w:pPr>
-      <w:r>
-        <w:rPr>
-          <w:rFonts w:ascii="Times New Roman" w:hAnsi="Times New Roman" w:cs="Times New Roman"/>
-        </w:rPr>
-        <w:t>(</w:t>
-      </w:r>
-      <w:proofErr w:type="spellStart"/>
-      <w:r>
-        <w:rPr>
-          <w:rFonts w:ascii="Times New Roman" w:hAnsi="Times New Roman" w:cs="Times New Roman"/>
-        </w:rPr>
-        <w:t>Zendle</w:t>
-      </w:r>
-      <w:proofErr w:type="spellEnd"/>
-      <w:r>
-        <w:rPr>
-          <w:rFonts w:ascii="Times New Roman" w:hAnsi="Times New Roman" w:cs="Times New Roman"/>
-        </w:rPr>
-        <w:t>, 2019)</w:t>
-      </w:r>
-    </w:p>
-    <w:p>
-      <w:pPr>
-        <w:spacing w:line="480" w:lineRule="auto"/>
-        <w:ind w:left="720" w:hanging="720"/>
-        <w:rPr>
-          <w:rFonts w:ascii="Times New Roman" w:hAnsi="Times New Roman" w:cs="Times New Roman"/>
-          <w:i/>
-          <w:iCs/>
-        </w:rPr>
-      </w:pPr>
-      <w:r>
-        <w:rPr>
-          <w:rFonts w:ascii="Times New Roman" w:hAnsi="Times New Roman" w:cs="Times New Roman"/>
-          <w:i/>
-          <w:iCs/>
-        </w:rPr>
-        <w:t xml:space="preserve">Our results do not support arguments that links between loot box spending and problem gambling are simply a consequence of general dysregulation in in-game spending amongst problem gamblers. When loot boxes were removed from Heroes of the Storm, problem gamblers spent significantly less money in-game. Furthermore, exploratory analyses revealed that there was a significant link between problem gambling severity and percentile reduction in spending when loot boxes were removed from a game: the </w:t>
-      </w:r>
-      <w:r>
-        <w:rPr>
-          <w:rFonts w:ascii="Times New Roman" w:hAnsi="Times New Roman" w:cs="Times New Roman"/>
-          <w:i/>
-          <w:iCs/>
-        </w:rPr>
-        <w:lastRenderedPageBreak/>
-        <w:t>more severe an individual’s problem gambling, the more their spending was reduced when loot boxes were removed from a game.</w:t>
-      </w:r>
-    </w:p>
-    <w:p>
-      <w:pPr>
-        <w:spacing w:line="480" w:lineRule="auto"/>
-        <w:ind w:left="720" w:hanging="720"/>
-        <w:rPr>
-          <w:rFonts w:ascii="Times New Roman" w:hAnsi="Times New Roman" w:cs="Times New Roman"/>
-        </w:rPr>
-      </w:pPr>
-    </w:p>
-    <w:p>
-      <w:pPr>
-        <w:spacing w:line="480" w:lineRule="auto"/>
-        <w:ind w:left="720" w:hanging="720"/>
-        <w:rPr>
-          <w:rFonts w:ascii="Times New Roman" w:hAnsi="Times New Roman" w:cs="Times New Roman"/>
-        </w:rPr>
-      </w:pPr>
-      <w:proofErr w:type="spellStart"/>
-      <w:r>
-        <w:rPr>
-          <w:rFonts w:ascii="Times New Roman" w:hAnsi="Times New Roman" w:cs="Times New Roman"/>
-        </w:rPr>
-        <w:t>Zendle</w:t>
-      </w:r>
-      <w:proofErr w:type="spellEnd"/>
-      <w:r>
-        <w:rPr>
-          <w:rFonts w:ascii="Times New Roman" w:hAnsi="Times New Roman" w:cs="Times New Roman"/>
-        </w:rPr>
-        <w:t xml:space="preserve">, D., Meyer, R., &amp; Over, H. (2019). Adolescents and loot boxes: links with problem gambling and motivations for purchase. </w:t>
-      </w:r>
-      <w:r>
-        <w:rPr>
-          <w:rFonts w:ascii="Times New Roman" w:hAnsi="Times New Roman" w:cs="Times New Roman"/>
-          <w:i/>
-          <w:iCs/>
-        </w:rPr>
-        <w:t>Royal Society Open Science</w:t>
-      </w:r>
-      <w:r>
-        <w:rPr>
-          <w:rFonts w:ascii="Times New Roman" w:hAnsi="Times New Roman" w:cs="Times New Roman"/>
-        </w:rPr>
-        <w:t xml:space="preserve">, </w:t>
-      </w:r>
-      <w:r>
-        <w:rPr>
-          <w:rFonts w:ascii="Times New Roman" w:hAnsi="Times New Roman" w:cs="Times New Roman"/>
-          <w:i/>
-          <w:iCs/>
-        </w:rPr>
-        <w:t>6</w:t>
-      </w:r>
-      <w:r>
-        <w:rPr>
-          <w:rFonts w:ascii="Times New Roman" w:hAnsi="Times New Roman" w:cs="Times New Roman"/>
-        </w:rPr>
-        <w:t xml:space="preserve">(6), 190049–190049. </w:t>
+        <w:t>2</w:t>
+      </w:r>
+      <w:r>
+        <w:t xml:space="preserve">(8), 530–532. </w:t>
       </w:r>
       <w:hyperlink r:id="rId6" w:history="1">
         <w:r>
           <w:rPr>
             <w:rStyle w:val="Hyperlink"/>
-            <w:rFonts w:ascii="Times New Roman" w:hAnsi="Times New Roman" w:cs="Times New Roman"/>
           </w:rPr>
-          <w:t>https://doi.org/10.1098/rsos.190049</w:t>
+          <w:t>https://doi.org/10.1038/s41562-018-0360-1</w:t>
         </w:r>
       </w:hyperlink>
     </w:p>
     <w:p>
       <w:pPr>
-        <w:spacing w:line="480" w:lineRule="auto"/>
+        <w:spacing w:after="0" w:line="480" w:lineRule="auto"/>
         <w:ind w:left="720" w:hanging="720"/>
         <w:rPr>
           <w:rFonts w:ascii="Times New Roman" w:hAnsi="Times New Roman" w:cs="Times New Roman"/>
@@ -1784,19 +2340,7 @@
         <w:rPr>
           <w:rFonts w:ascii="Times New Roman" w:hAnsi="Times New Roman" w:cs="Times New Roman"/>
         </w:rPr>
-        <w:t>Edgar, J. (</w:t>
-      </w:r>
-      <w:r>
-        <w:rPr>
-          <w:rFonts w:ascii="Times New Roman" w:hAnsi="Times New Roman" w:cs="Times New Roman"/>
-        </w:rPr>
-        <w:t>2024</w:t>
-      </w:r>
-      <w:r>
-        <w:rPr>
-          <w:rFonts w:ascii="Times New Roman" w:hAnsi="Times New Roman" w:cs="Times New Roman"/>
-        </w:rPr>
-        <w:t xml:space="preserve">). </w:t>
+        <w:t xml:space="preserve">Edgar, J. (2024). </w:t>
       </w:r>
       <w:r>
         <w:rPr>
@@ -1841,7 +2385,7 @@
     <w:p>
       <w:pPr>
         <w:pStyle w:val="NormalWeb"/>
-        <w:spacing w:line="480" w:lineRule="auto"/>
+        <w:spacing w:before="0" w:beforeAutospacing="0" w:after="0" w:afterAutospacing="0" w:line="480" w:lineRule="auto"/>
         <w:ind w:left="720" w:hanging="720"/>
       </w:pPr>
       <w:r>
@@ -1870,23 +2414,60 @@
     </w:p>
     <w:p>
       <w:pPr>
+        <w:spacing w:after="0" w:line="480" w:lineRule="auto"/>
+        <w:ind w:left="720" w:hanging="720"/>
+        <w:rPr>
+          <w:rFonts w:ascii="Times New Roman" w:eastAsia="Times New Roman" w:hAnsi="Times New Roman" w:cs="Times New Roman"/>
+          <w:kern w:val="0"/>
+          <w:lang w:eastAsia="en-CA"/>
+          <w14:ligatures w14:val="none"/>
+        </w:rPr>
+      </w:pPr>
+      <w:r>
+        <w:rPr>
+          <w:rFonts w:ascii="Times New Roman" w:eastAsia="Times New Roman" w:hAnsi="Times New Roman" w:cs="Times New Roman"/>
+          <w:kern w:val="0"/>
+          <w:lang w:eastAsia="en-CA"/>
+          <w14:ligatures w14:val="none"/>
+        </w:rPr>
+        <w:t xml:space="preserve">Research, J. (2021, March 1). Loot Boxes ~ Levelling up for New Legislation. </w:t>
+      </w:r>
+      <w:hyperlink r:id="rId8" w:history="1">
+        <w:r>
+          <w:rPr>
+            <w:rStyle w:val="Hyperlink"/>
+            <w:rFonts w:ascii="Times New Roman" w:eastAsia="Times New Roman" w:hAnsi="Times New Roman" w:cs="Times New Roman"/>
+            <w:kern w:val="0"/>
+            <w:lang w:eastAsia="en-CA"/>
+            <w14:ligatures w14:val="none"/>
+          </w:rPr>
+          <w:t>https://www.juniperresearch.com/resources/whitepapers/loot-boxes-levelling-up-for-new-legislation</w:t>
+        </w:r>
+      </w:hyperlink>
+    </w:p>
+    <w:p>
+      <w:pPr>
         <w:pStyle w:val="NormalWeb"/>
-        <w:spacing w:line="480" w:lineRule="auto"/>
+        <w:spacing w:before="0" w:beforeAutospacing="0" w:after="0" w:afterAutospacing="0" w:line="480" w:lineRule="auto"/>
         <w:ind w:left="720" w:hanging="720"/>
       </w:pPr>
-      <w:r>
-        <w:t xml:space="preserve">Drummond, A., &amp; Sauer, J. D. (2018). </w:t>
-      </w:r>
-      <w:r>
-        <w:t xml:space="preserve">Video game loot boxes are psychologically akin to gambling. </w:t>
-      </w:r>
+      <w:proofErr w:type="spellStart"/>
+      <w:r>
+        <w:t>Zendle</w:t>
+      </w:r>
+      <w:proofErr w:type="spellEnd"/>
+      <w:r>
+        <w:t xml:space="preserve">, D. (2019). Problem gamblers spend less money when loot boxes are removed from a game: A before and after study of heroes of the storm. </w:t>
+      </w:r>
+      <w:proofErr w:type="spellStart"/>
       <w:r>
         <w:rPr>
           <w:i/>
           <w:iCs/>
         </w:rPr>
-        <w:t>Nature Human Behaviour</w:t>
-      </w:r>
+        <w:t>PeerJ</w:t>
+      </w:r>
+      <w:proofErr w:type="spellEnd"/>
       <w:r>
         <w:t xml:space="preserve">, </w:t>
       </w:r>
@@ -1895,14 +2476,109 @@
           <w:i/>
           <w:iCs/>
         </w:rPr>
-        <w:t>2</w:t>
-      </w:r>
-      <w:r>
-        <w:t>(8), 530–532. https://doi.org/10.1038/s41562-018-0360-1</w:t>
-      </w:r>
+        <w:t>7</w:t>
+      </w:r>
+      <w:r>
+        <w:t>. https://doi.org/10.31234/osf.io/a3kp2</w:t>
+      </w:r>
+    </w:p>
+    <w:p>
+      <w:pPr>
+        <w:pStyle w:val="NormalWeb"/>
+        <w:spacing w:before="0" w:beforeAutospacing="0" w:after="0" w:afterAutospacing="0" w:line="480" w:lineRule="auto"/>
+        <w:ind w:left="720" w:hanging="720"/>
+      </w:pPr>
+      <w:proofErr w:type="spellStart"/>
+      <w:r>
+        <w:t>Zendle</w:t>
+      </w:r>
+      <w:proofErr w:type="spellEnd"/>
+      <w:r>
+        <w:t xml:space="preserve">, D., &amp; Cairns, P. (2019). Loot boxes are again linked to problem gambling: Results of a replication study. </w:t>
+      </w:r>
+      <w:r>
+        <w:rPr>
+          <w:i/>
+          <w:iCs/>
+        </w:rPr>
+        <w:t>PLOS ONE</w:t>
+      </w:r>
+      <w:r>
+        <w:t xml:space="preserve">, </w:t>
+      </w:r>
+      <w:r>
+        <w:rPr>
+          <w:i/>
+          <w:iCs/>
+        </w:rPr>
+        <w:t>14</w:t>
+      </w:r>
+      <w:r>
+        <w:t>(3). https://doi.org/10.1371/journal.pone.0213194</w:t>
+      </w:r>
+    </w:p>
+    <w:p>
+      <w:pPr>
+        <w:spacing w:after="0" w:line="480" w:lineRule="auto"/>
+        <w:ind w:left="720" w:hanging="720"/>
+        <w:rPr>
+          <w:rFonts w:ascii="Times New Roman" w:hAnsi="Times New Roman" w:cs="Times New Roman"/>
+        </w:rPr>
+      </w:pPr>
+      <w:proofErr w:type="spellStart"/>
+      <w:r>
+        <w:rPr>
+          <w:rFonts w:ascii="Times New Roman" w:hAnsi="Times New Roman" w:cs="Times New Roman"/>
+        </w:rPr>
+        <w:t>Zendle</w:t>
+      </w:r>
+      <w:proofErr w:type="spellEnd"/>
+      <w:r>
+        <w:rPr>
+          <w:rFonts w:ascii="Times New Roman" w:hAnsi="Times New Roman" w:cs="Times New Roman"/>
+        </w:rPr>
+        <w:t xml:space="preserve">, D., Meyer, R., &amp; Over, H. (2019). Adolescents and loot boxes: links with problem gambling and motivations for purchase. </w:t>
+      </w:r>
+      <w:r>
+        <w:rPr>
+          <w:rFonts w:ascii="Times New Roman" w:hAnsi="Times New Roman" w:cs="Times New Roman"/>
+          <w:i/>
+          <w:iCs/>
+        </w:rPr>
+        <w:t>Royal Society Open Science</w:t>
+      </w:r>
+      <w:r>
+        <w:rPr>
+          <w:rFonts w:ascii="Times New Roman" w:hAnsi="Times New Roman" w:cs="Times New Roman"/>
+        </w:rPr>
+        <w:t xml:space="preserve">, </w:t>
+      </w:r>
+      <w:r>
+        <w:rPr>
+          <w:rFonts w:ascii="Times New Roman" w:hAnsi="Times New Roman" w:cs="Times New Roman"/>
+          <w:i/>
+          <w:iCs/>
+        </w:rPr>
+        <w:t>6</w:t>
+      </w:r>
+      <w:r>
+        <w:rPr>
+          <w:rFonts w:ascii="Times New Roman" w:hAnsi="Times New Roman" w:cs="Times New Roman"/>
+        </w:rPr>
+        <w:t xml:space="preserve">(6), 190049–190049. </w:t>
+      </w:r>
+      <w:hyperlink r:id="rId9" w:history="1">
+        <w:r>
+          <w:rPr>
+            <w:rStyle w:val="Hyperlink"/>
+            <w:rFonts w:ascii="Times New Roman" w:hAnsi="Times New Roman" w:cs="Times New Roman"/>
+          </w:rPr>
+          <w:t>https://doi.org/10.1098/rsos.190049</w:t>
+        </w:r>
+      </w:hyperlink>
     </w:p>
     <w:sectPr>
-      <w:headerReference w:type="default" r:id="rId8"/>
+      <w:headerReference w:type="default" r:id="rId10"/>
       <w:pgSz w:w="12240" w:h="15840"/>
       <w:pgMar w:top="1440" w:right="1440" w:bottom="1440" w:left="1440" w:header="708" w:footer="708" w:gutter="0"/>
       <w:cols w:space="708"/>

</xml_diff>

<commit_message>
376 assignemt 2 done
</commit_message>
<xml_diff>
--- a/376/assignment 2.docx
+++ b/376/assignment 2.docx
@@ -525,13 +525,31 @@
         <w:rPr>
           <w:rFonts w:ascii="Times New Roman" w:hAnsi="Times New Roman" w:cs="Times New Roman"/>
         </w:rPr>
-        <w:t xml:space="preserve">Admittedly those consequences are very hard to imagine. It is not a simple action and thus it is not immediately obvious what the consequences would be. One consequence that is easier to determine is that since all games that can possibly have loot boxes do and loot boxes are something that can be put in lots of different game; people </w:t>
+        <w:t>Admittedly those consequences are very hard to imagine. It is not a simple action and thus it is not immediately obvious what the consequences would be. One consequence that is easier to determine is that since all games that can possibly have loot boxes do and loot boxes are something that can be put in lots of different game</w:t>
+      </w:r>
+      <w:r>
+        <w:rPr>
+          <w:rFonts w:ascii="Times New Roman" w:hAnsi="Times New Roman" w:cs="Times New Roman"/>
+        </w:rPr>
+        <w:t>s</w:t>
+      </w:r>
+      <w:r>
+        <w:rPr>
+          <w:rFonts w:ascii="Times New Roman" w:hAnsi="Times New Roman" w:cs="Times New Roman"/>
+        </w:rPr>
+        <w:t xml:space="preserve">; people </w:t>
       </w:r>
       <w:r>
         <w:rPr>
           <w:rFonts w:ascii="Times New Roman" w:hAnsi="Times New Roman" w:cs="Times New Roman"/>
         </w:rPr>
         <w:t>who</w:t>
+      </w:r>
+      <w:r>
+        <w:rPr>
+          <w:rFonts w:ascii="Times New Roman" w:hAnsi="Times New Roman" w:cs="Times New Roman"/>
+        </w:rPr>
+        <w:t xml:space="preserve"> do</w:t>
       </w:r>
       <w:r>
         <w:rPr>
@@ -583,7 +601,19 @@
         <w:rPr>
           <w:rFonts w:ascii="Times New Roman" w:hAnsi="Times New Roman" w:cs="Times New Roman"/>
         </w:rPr>
-        <w:t xml:space="preserve"> game not having them, leaving players </w:t>
+        <w:t xml:space="preserve"> game</w:t>
+      </w:r>
+      <w:r>
+        <w:rPr>
+          <w:rFonts w:ascii="Times New Roman" w:hAnsi="Times New Roman" w:cs="Times New Roman"/>
+        </w:rPr>
+        <w:t>s</w:t>
+      </w:r>
+      <w:r>
+        <w:rPr>
+          <w:rFonts w:ascii="Times New Roman" w:hAnsi="Times New Roman" w:cs="Times New Roman"/>
+        </w:rPr>
+        <w:t xml:space="preserve"> not having them, leaving players </w:t>
       </w:r>
       <w:r>
         <w:rPr>
@@ -656,13 +686,7 @@
         <w:rPr>
           <w:rFonts w:ascii="Times New Roman" w:hAnsi="Times New Roman" w:cs="Times New Roman"/>
         </w:rPr>
-        <w:t xml:space="preserve"> the goal of games would be harmed if </w:t>
-      </w:r>
-      <w:r>
-        <w:rPr>
-          <w:rFonts w:ascii="Times New Roman" w:hAnsi="Times New Roman" w:cs="Times New Roman"/>
-        </w:rPr>
-        <w:t>“</w:t>
+        <w:t xml:space="preserve"> the goal of games would be harmed if “</w:t>
       </w:r>
       <w:r>
         <w:rPr>
@@ -674,13 +698,7 @@
         <w:rPr>
           <w:rFonts w:ascii="Times New Roman" w:hAnsi="Times New Roman" w:cs="Times New Roman"/>
         </w:rPr>
-        <w:t>”</w:t>
-      </w:r>
-      <w:r>
-        <w:rPr>
-          <w:rFonts w:ascii="Times New Roman" w:hAnsi="Times New Roman" w:cs="Times New Roman"/>
-        </w:rPr>
-        <w:t xml:space="preserve"> was a universal law</w:t>
+        <w:t>” was a universal law</w:t>
       </w:r>
       <w:r>
         <w:rPr>
@@ -1862,19 +1880,7 @@
         <w:rPr>
           <w:rFonts w:ascii="Times New Roman" w:hAnsi="Times New Roman" w:cs="Times New Roman"/>
         </w:rPr>
-        <w:t xml:space="preserve"> legally </w:t>
-      </w:r>
-      <w:r>
-        <w:rPr>
-          <w:rFonts w:ascii="Times New Roman" w:hAnsi="Times New Roman" w:cs="Times New Roman"/>
-        </w:rPr>
-        <w:t>gambling,</w:t>
-      </w:r>
-      <w:r>
-        <w:rPr>
-          <w:rFonts w:ascii="Times New Roman" w:hAnsi="Times New Roman" w:cs="Times New Roman"/>
-        </w:rPr>
-        <w:t xml:space="preserve"> they still bring the same physical and emotional response as gambling (Drummond &amp; Sauer, 2018). Children and people susceptible to gambling habits </w:t>
+        <w:t xml:space="preserve"> legally gambling, they still bring the same physical and emotional response as gambling (Drummond &amp; Sauer, 2018). Children and people susceptible to gambling habits </w:t>
       </w:r>
       <w:r>
         <w:rPr>
@@ -2211,13 +2217,7 @@
         <w:rPr>
           <w:rFonts w:ascii="Times New Roman" w:hAnsi="Times New Roman" w:cs="Times New Roman"/>
         </w:rPr>
-        <w:t>utilitarianism</w:t>
-      </w:r>
-      <w:r>
-        <w:rPr>
-          <w:rFonts w:ascii="Times New Roman" w:hAnsi="Times New Roman" w:cs="Times New Roman"/>
-        </w:rPr>
-        <w:t xml:space="preserve"> </w:t>
+        <w:t xml:space="preserve">utilitarianism </w:t>
       </w:r>
       <w:r>
         <w:rPr>

</xml_diff>